<commit_message>
Pilot Detect to Trellis is working at 10Mb (41.6MS)
</commit_message>
<xml_diff>
--- a/stcDemod/Documentation/Issues and Notes.docx
+++ b/stcDemod/Documentation/Issues and Notes.docx
@@ -1,6 +1,6 @@
 
 <file path=word/document.xml><?xml version="1.0" encoding="utf-8"?>
-<w:document xmlns:wpc="http://schemas.microsoft.com/office/word/2010/wordprocessingCanvas" xmlns:cx="http://schemas.microsoft.com/office/drawing/2014/chartex" xmlns:cx1="http://schemas.microsoft.com/office/drawing/2015/9/8/chartex" xmlns:cx2="http://schemas.microsoft.com/office/drawing/2015/10/21/chartex" xmlns:cx3="http://schemas.microsoft.com/office/drawing/2016/5/9/chartex" xmlns:cx4="http://schemas.microsoft.com/office/drawing/2016/5/10/chartex" xmlns:cx5="http://schemas.microsoft.com/office/drawing/2016/5/11/chartex" xmlns:cx6="http://schemas.microsoft.com/office/drawing/2016/5/12/chartex" xmlns:cx7="http://schemas.microsoft.com/office/drawing/2016/5/13/chartex" xmlns:cx8="http://schemas.microsoft.com/office/drawing/2016/5/14/chartex" xmlns:mc="http://schemas.openxmlformats.org/markup-compatibility/2006" xmlns:o="urn:schemas-microsoft-com:office:office" xmlns:r="http://schemas.openxmlformats.org/officeDocument/2006/relationships" xmlns:m="http://schemas.openxmlformats.org/officeDocument/2006/math" xmlns:v="urn:schemas-microsoft-com:vml" xmlns:wp14="http://schemas.microsoft.com/office/word/2010/wordprocessingDrawing" xmlns:wp="http://schemas.openxmlformats.org/drawingml/2006/wordprocessingDrawing" xmlns:w10="urn:schemas-microsoft-com:office:word" xmlns:w="http://schemas.openxmlformats.org/wordprocessingml/2006/main" xmlns:w14="http://schemas.microsoft.com/office/word/2010/wordml" xmlns:w15="http://schemas.microsoft.com/office/word/2012/wordml" xmlns:w16se="http://schemas.microsoft.com/office/word/2015/wordml/symex" xmlns:wpg="http://schemas.microsoft.com/office/word/2010/wordprocessingGroup" xmlns:wpi="http://schemas.microsoft.com/office/word/2010/wordprocessingInk" xmlns:wne="http://schemas.microsoft.com/office/word/2006/wordml" xmlns:wps="http://schemas.microsoft.com/office/word/2010/wordprocessingShape" mc:Ignorable="w14 w15 w16se wp14">
+<w:document xmlns:wpc="http://schemas.microsoft.com/office/word/2010/wordprocessingCanvas" xmlns:cx="http://schemas.microsoft.com/office/drawing/2014/chartex" xmlns:cx1="http://schemas.microsoft.com/office/drawing/2015/9/8/chartex" xmlns:cx2="http://schemas.microsoft.com/office/drawing/2015/10/21/chartex" xmlns:cx3="http://schemas.microsoft.com/office/drawing/2016/5/9/chartex" xmlns:cx4="http://schemas.microsoft.com/office/drawing/2016/5/10/chartex" xmlns:cx5="http://schemas.microsoft.com/office/drawing/2016/5/11/chartex" xmlns:cx6="http://schemas.microsoft.com/office/drawing/2016/5/12/chartex" xmlns:cx7="http://schemas.microsoft.com/office/drawing/2016/5/13/chartex" xmlns:cx8="http://schemas.microsoft.com/office/drawing/2016/5/14/chartex" xmlns:mc="http://schemas.openxmlformats.org/markup-compatibility/2006" xmlns:aink="http://schemas.microsoft.com/office/drawing/2016/ink" xmlns:am3d="http://schemas.microsoft.com/office/drawing/2017/model3d" xmlns:o="urn:schemas-microsoft-com:office:office" xmlns:r="http://schemas.openxmlformats.org/officeDocument/2006/relationships" xmlns:m="http://schemas.openxmlformats.org/officeDocument/2006/math" xmlns:v="urn:schemas-microsoft-com:vml" xmlns:wp14="http://schemas.microsoft.com/office/word/2010/wordprocessingDrawing" xmlns:wp="http://schemas.openxmlformats.org/drawingml/2006/wordprocessingDrawing" xmlns:w10="urn:schemas-microsoft-com:office:word" xmlns:w="http://schemas.openxmlformats.org/wordprocessingml/2006/main" xmlns:w14="http://schemas.microsoft.com/office/word/2010/wordml" xmlns:w15="http://schemas.microsoft.com/office/word/2012/wordml" xmlns:w16cid="http://schemas.microsoft.com/office/word/2016/wordml/cid" xmlns:w16se="http://schemas.microsoft.com/office/word/2015/wordml/symex" xmlns:wpg="http://schemas.microsoft.com/office/word/2010/wordprocessingGroup" xmlns:wpi="http://schemas.microsoft.com/office/word/2010/wordprocessingInk" xmlns:wne="http://schemas.microsoft.com/office/word/2006/wordml" xmlns:wps="http://schemas.microsoft.com/office/word/2010/wordprocessingShape" mc:Ignorable="w14 w15 w16se w16cid wp14">
   <w:body>
     <w:p>
       <w:pPr>
@@ -14,8 +14,13 @@
     <w:p/>
     <w:p>
       <w:r>
-        <w:t>Shown below is the pilot signal with the BYU resampler</w:t>
-      </w:r>
+        <w:t xml:space="preserve">Shown below is the pilot signal with the BYU </w:t>
+      </w:r>
+      <w:proofErr w:type="spellStart"/>
+      <w:r>
+        <w:t>resampler</w:t>
+      </w:r>
+      <w:proofErr w:type="spellEnd"/>
       <w:r>
         <w:t>, after I fixed the HDL, looking as expected</w:t>
       </w:r>
@@ -47,7 +52,7 @@
                     <pic:cNvPicPr/>
                   </pic:nvPicPr>
                   <pic:blipFill>
-                    <a:blip r:embed="rId5"/>
+                    <a:blip r:embed="rId6"/>
                     <a:stretch>
                       <a:fillRect/>
                     </a:stretch>
@@ -70,7 +75,15 @@
     </w:p>
     <w:p>
       <w:r>
-        <w:t>This is the same signal with the KTS resampler. It’s twice the amplitude and has periodic ticks toward zero. We’ve seen this working in simulation, so I’m curious if it’s a synthesis issue and if so what else is Xilinx doing to us.</w:t>
+        <w:t xml:space="preserve">This is the same signal with the KTS </w:t>
+      </w:r>
+      <w:proofErr w:type="spellStart"/>
+      <w:r>
+        <w:t>resampler</w:t>
+      </w:r>
+      <w:proofErr w:type="spellEnd"/>
+      <w:r>
+        <w:t>. It’s twice the amplitude and has periodic ticks toward zero. We’ve seen this working in simulation, so I’m curious if it’s a synthesis issue and if so what else is Xilinx doing to us.</w:t>
       </w:r>
       <w:r>
         <w:t xml:space="preserve"> Not sure of the gain since I didn’t check the amplitude on the simulations.</w:t>
@@ -100,7 +113,7 @@
                     <pic:cNvPicPr/>
                   </pic:nvPicPr>
                   <pic:blipFill>
-                    <a:blip r:embed="rId6"/>
+                    <a:blip r:embed="rId7"/>
                     <a:stretch>
                       <a:fillRect/>
                     </a:stretch>
@@ -164,8 +177,13 @@
         <w:t xml:space="preserve"> at 0Hz and ±66KHz</w:t>
       </w:r>
       <w:r>
-        <w:t>, then iFFT’d</w:t>
-      </w:r>
+        <w:t xml:space="preserve">, then </w:t>
+      </w:r>
+      <w:proofErr w:type="spellStart"/>
+      <w:r>
+        <w:t>iFFT’d</w:t>
+      </w:r>
+      <w:proofErr w:type="spellEnd"/>
       <w:r>
         <w:t xml:space="preserve"> and peak detected with overlap and add. The address of the peak is the offset </w:t>
       </w:r>
@@ -188,7 +206,15 @@
         <w:t xml:space="preserve">. </w:t>
       </w:r>
       <w:r>
-        <w:t>The 128 bit pilot</w:t>
+        <w:t xml:space="preserve">The </w:t>
+      </w:r>
+      <w:proofErr w:type="gramStart"/>
+      <w:r>
+        <w:t>128 bit</w:t>
+      </w:r>
+      <w:proofErr w:type="gramEnd"/>
+      <w:r>
+        <w:t xml:space="preserve"> pilot</w:t>
       </w:r>
       <w:r>
         <w:t>,</w:t>
@@ -200,7 +226,23 @@
         <w:t>,</w:t>
       </w:r>
       <w:r>
-        <w:t xml:space="preserve"> will fill a packet but the packetizer is completely asynchronous (ie </w:t>
+        <w:t xml:space="preserve"> will fill a packet but the </w:t>
+      </w:r>
+      <w:proofErr w:type="spellStart"/>
+      <w:r>
+        <w:t>packetizer</w:t>
+      </w:r>
+      <w:proofErr w:type="spellEnd"/>
+      <w:r>
+        <w:t xml:space="preserve"> is completely asynchronous (</w:t>
+      </w:r>
+      <w:proofErr w:type="spellStart"/>
+      <w:r>
+        <w:t>ie</w:t>
+      </w:r>
+      <w:proofErr w:type="spellEnd"/>
+      <w:r>
+        <w:t xml:space="preserve"> </w:t>
       </w:r>
       <w:r>
         <w:t>ignorant</w:t>
@@ -209,7 +251,15 @@
         <w:t>) to the data stream and will start randomly at boot up, which is why the overlap and add is used.</w:t>
       </w:r>
       <w:r>
-        <w:t xml:space="preserve"> Since the ArbGen </w:t>
+        <w:t xml:space="preserve"> Since the </w:t>
+      </w:r>
+      <w:proofErr w:type="spellStart"/>
+      <w:r>
+        <w:t>ArbGen</w:t>
+      </w:r>
+      <w:proofErr w:type="spellEnd"/>
+      <w:r>
+        <w:t xml:space="preserve"> </w:t>
       </w:r>
       <w:r>
         <w:t>and receiver are on separate 10MHz references, some slippage over time is expected. Another issue the C simulation</w:t>
@@ -259,7 +309,15 @@
         <w:t>)</w:t>
       </w:r>
       <w:r>
-        <w:t xml:space="preserve">. The graph vertical is scaled to cover the 512 offset range. This capture shows the offset </w:t>
+        <w:t xml:space="preserve">. The graph vertical is scaled to cover the </w:t>
+      </w:r>
+      <w:proofErr w:type="gramStart"/>
+      <w:r>
+        <w:t>512 offset</w:t>
+      </w:r>
+      <w:proofErr w:type="gramEnd"/>
+      <w:r>
+        <w:t xml:space="preserve"> range. This capture shows the offset </w:t>
       </w:r>
       <w:r>
         <w:t>transition</w:t>
@@ -304,7 +362,7 @@
                     <pic:cNvPicPr/>
                   </pic:nvPicPr>
                   <pic:blipFill>
-                    <a:blip r:embed="rId7"/>
+                    <a:blip r:embed="rId8"/>
                     <a:stretch>
                       <a:fillRect/>
                     </a:stretch>
@@ -360,7 +418,7 @@
                     <pic:cNvPicPr/>
                   </pic:nvPicPr>
                   <pic:blipFill>
-                    <a:blip r:embed="rId8"/>
+                    <a:blip r:embed="rId9"/>
                     <a:stretch>
                       <a:fillRect/>
                     </a:stretch>
@@ -428,7 +486,7 @@
                     <pic:cNvPicPr/>
                   </pic:nvPicPr>
                   <pic:blipFill>
-                    <a:blip r:embed="rId9"/>
+                    <a:blip r:embed="rId10"/>
                     <a:stretch>
                       <a:fillRect/>
                     </a:stretch>
@@ -467,7 +525,15 @@
         <w:t xml:space="preserve"> frequency offset</w:t>
       </w:r>
       <w:r>
-        <w:t xml:space="preserve">. The FullSize signal on the top is just verifying the accuracy of the AbsCntr0 signal below, </w:t>
+        <w:t xml:space="preserve">. The </w:t>
+      </w:r>
+      <w:proofErr w:type="spellStart"/>
+      <w:r>
+        <w:t>FullSize</w:t>
+      </w:r>
+      <w:proofErr w:type="spellEnd"/>
+      <w:r>
+        <w:t xml:space="preserve"> signal on the top is just verifying the accuracy of the AbsCntr0 signal below, </w:t>
       </w:r>
       <w:r>
         <w:t>s</w:t>
@@ -485,7 +551,15 @@
         <w:t>identical</w:t>
       </w:r>
       <w:r>
-        <w:t xml:space="preserve">. You can see the pilot going off every 26 frames with a little ‘prepulse’ </w:t>
+        <w:t>. You can see the pilot going off every 26 frames with a little ‘</w:t>
+      </w:r>
+      <w:proofErr w:type="spellStart"/>
+      <w:r>
+        <w:t>prepulse</w:t>
+      </w:r>
+      <w:proofErr w:type="spellEnd"/>
+      <w:r>
+        <w:t xml:space="preserve">’ </w:t>
       </w:r>
       <w:r>
         <w:t>followed</w:t>
@@ -497,7 +571,15 @@
         <w:t xml:space="preserve"> and little pulses between. The little pulses are the data, which is all 1’s at the moment</w:t>
       </w:r>
       <w:r>
-        <w:t xml:space="preserve">.  The prepulse is due to the pilot having partial energy in the previous packet, but the main pulse will set the threshold between the two amplitudes so the sync will ignore the first pulse. I have all seven signals scaled identically to emphasize the size of the </w:t>
+        <w:t xml:space="preserve">.  The </w:t>
+      </w:r>
+      <w:proofErr w:type="spellStart"/>
+      <w:r>
+        <w:t>prepulse</w:t>
+      </w:r>
+      <w:proofErr w:type="spellEnd"/>
+      <w:r>
+        <w:t xml:space="preserve"> is due to the pilot having partial energy in the previous packet, but the main pulse will set the threshold between the two amplitudes so the sync will ignore the first pulse. I have all seven signals scaled identically to emphasize the size of the </w:t>
       </w:r>
       <w:r>
         <w:t xml:space="preserve">large </w:t>
@@ -533,7 +615,7 @@
                     <pic:cNvPicPr/>
                   </pic:nvPicPr>
                   <pic:blipFill>
-                    <a:blip r:embed="rId10"/>
+                    <a:blip r:embed="rId11"/>
                     <a:stretch>
                       <a:fillRect/>
                     </a:stretch>
@@ -587,7 +669,7 @@
                     <pic:cNvPicPr/>
                   </pic:nvPicPr>
                   <pic:blipFill>
-                    <a:blip r:embed="rId11"/>
+                    <a:blip r:embed="rId12"/>
                     <a:stretch>
                       <a:fillRect/>
                     </a:stretch>
@@ -629,7 +711,15 @@
         <w:t>multiplies</w:t>
       </w:r>
       <w:r>
-        <w:t>, iFFTs and Complex Absolute/Overlap Add are HDL modules. The only difference in the code are the template file and signal names. The positive pulses look fine, so why are the negatives so big???</w:t>
+        <w:t xml:space="preserve">, </w:t>
+      </w:r>
+      <w:proofErr w:type="spellStart"/>
+      <w:r>
+        <w:t>iFFTs</w:t>
+      </w:r>
+      <w:proofErr w:type="spellEnd"/>
+      <w:r>
+        <w:t xml:space="preserve"> and Complex Absolute/Overlap Add are HDL modules. The only difference in the code are the template file and signal names. The positive pulses look fine, so why are the negatives so big???</w:t>
       </w:r>
       <w:r>
         <w:t xml:space="preserve"> Ah, found a possible </w:t>
@@ -649,8 +739,6 @@
       <w:r>
         <w:t>I’m beginning to wonder is the Simulink turned into the master program and the C used to verify most issues. I used the C as my gold standard and ignored the Simulink, especially the estimates and pilot detect. This may have been a bad direction, since the Simulink is what was supposed to fly. Looking at Brik2, I had issues correlating it to the C.</w:t>
       </w:r>
-      <w:bookmarkStart w:id="0" w:name="_GoBack"/>
-      <w:bookmarkEnd w:id="0"/>
     </w:p>
     <w:p>
       <w:r>
@@ -673,7 +761,7 @@
                     <pic:cNvPicPr/>
                   </pic:nvPicPr>
                   <pic:blipFill>
-                    <a:blip r:embed="rId12"/>
+                    <a:blip r:embed="rId13"/>
                     <a:stretch>
                       <a:fillRect/>
                     </a:stretch>
@@ -707,7 +795,15 @@
         <w:ind w:left="150"/>
       </w:pPr>
       <w:r>
-        <w:t>List of known issues and status. If fixed, I say so upfront thus the Dones.</w:t>
+        <w:t xml:space="preserve">List of known issues and status. If fixed, I say so upfront thus the </w:t>
+      </w:r>
+      <w:proofErr w:type="spellStart"/>
+      <w:r>
+        <w:t>Dones</w:t>
+      </w:r>
+      <w:proofErr w:type="spellEnd"/>
+      <w:r>
+        <w:t>.</w:t>
       </w:r>
     </w:p>
     <w:p>
@@ -719,8 +815,29 @@
         </w:numPr>
       </w:pPr>
       <w:r>
-        <w:t>Done. Timing is changing just after Trellis Starts. Trellis was triggered on FreqDone but ChanEst is last with FreqDFT</w:t>
-      </w:r>
+        <w:t xml:space="preserve">Done. Timing is changing just after Trellis Starts. Trellis was triggered on </w:t>
+      </w:r>
+      <w:proofErr w:type="spellStart"/>
+      <w:r>
+        <w:t>FreqDone</w:t>
+      </w:r>
+      <w:proofErr w:type="spellEnd"/>
+      <w:r>
+        <w:t xml:space="preserve"> but </w:t>
+      </w:r>
+      <w:proofErr w:type="spellStart"/>
+      <w:r>
+        <w:t>ChanEst</w:t>
+      </w:r>
+      <w:proofErr w:type="spellEnd"/>
+      <w:r>
+        <w:t xml:space="preserve"> is last with </w:t>
+      </w:r>
+      <w:proofErr w:type="spellStart"/>
+      <w:r>
+        <w:t>FreqDFT</w:t>
+      </w:r>
+      <w:proofErr w:type="spellEnd"/>
     </w:p>
     <w:p>
       <w:pPr>
@@ -730,8 +847,13 @@
           <w:numId w:val="2"/>
         </w:numPr>
       </w:pPr>
-      <w:r>
-        <w:t>FreqEst hiccups.</w:t>
+      <w:proofErr w:type="spellStart"/>
+      <w:r>
+        <w:t>FreqEst</w:t>
+      </w:r>
+      <w:proofErr w:type="spellEnd"/>
+      <w:r>
+        <w:t xml:space="preserve"> hiccups.</w:t>
       </w:r>
     </w:p>
     <w:p>
@@ -742,11 +864,27 @@
           <w:numId w:val="2"/>
         </w:numPr>
       </w:pPr>
-      <w:bookmarkStart w:id="1" w:name="_Ref481051823"/>
-      <w:r>
-        <w:t>Trellis Start with TrellisCount of 780. Get ChanEst change. Probably from PD double starts, which I think I’ve fixed but haven’t verified.</w:t>
-      </w:r>
-      <w:bookmarkEnd w:id="1"/>
+      <w:bookmarkStart w:id="0" w:name="_Ref481051823"/>
+      <w:r>
+        <w:t xml:space="preserve">Trellis Start with </w:t>
+      </w:r>
+      <w:proofErr w:type="spellStart"/>
+      <w:r>
+        <w:t>TrellisCount</w:t>
+      </w:r>
+      <w:proofErr w:type="spellEnd"/>
+      <w:r>
+        <w:t xml:space="preserve"> of 780. Get </w:t>
+      </w:r>
+      <w:proofErr w:type="spellStart"/>
+      <w:r>
+        <w:t>ChanEst</w:t>
+      </w:r>
+      <w:proofErr w:type="spellEnd"/>
+      <w:r>
+        <w:t xml:space="preserve"> change. Probably from PD double starts, which I think I’ve fixed but haven’t verified.</w:t>
+      </w:r>
+      <w:bookmarkEnd w:id="0"/>
     </w:p>
     <w:p>
       <w:pPr>
@@ -781,7 +919,23 @@
         </w:numPr>
       </w:pPr>
       <w:r>
-        <w:t>Done. FreqLpf is -1315 when FreqCoarse = -1346</w:t>
+        <w:t xml:space="preserve">Done. </w:t>
+      </w:r>
+      <w:proofErr w:type="spellStart"/>
+      <w:r>
+        <w:t>FreqLpf</w:t>
+      </w:r>
+      <w:proofErr w:type="spellEnd"/>
+      <w:r>
+        <w:t xml:space="preserve"> is -1315 when </w:t>
+      </w:r>
+      <w:proofErr w:type="spellStart"/>
+      <w:r>
+        <w:t>FreqCoarse</w:t>
+      </w:r>
+      <w:proofErr w:type="spellEnd"/>
+      <w:r>
+        <w:t xml:space="preserve"> = -1346</w:t>
       </w:r>
     </w:p>
     <w:p>
@@ -804,8 +958,21 @@
           <w:numId w:val="2"/>
         </w:numPr>
       </w:pPr>
-      <w:r>
-        <w:t xml:space="preserve">StartTime rising on TrellisCount 21 due to Start offset. See item </w:t>
+      <w:proofErr w:type="spellStart"/>
+      <w:r>
+        <w:t>StartTime</w:t>
+      </w:r>
+      <w:proofErr w:type="spellEnd"/>
+      <w:r>
+        <w:t xml:space="preserve"> rising on </w:t>
+      </w:r>
+      <w:proofErr w:type="spellStart"/>
+      <w:r>
+        <w:t>TrellisCount</w:t>
+      </w:r>
+      <w:proofErr w:type="spellEnd"/>
+      <w:r>
+        <w:t xml:space="preserve"> 21 due to Start offset. See item </w:t>
       </w:r>
       <w:r>
         <w:fldChar w:fldCharType="begin"/>
@@ -835,7 +1002,15 @@
         </w:numPr>
       </w:pPr>
       <w:r>
-        <w:t>Verify hreads are correct.</w:t>
+        <w:t xml:space="preserve">Verify </w:t>
+      </w:r>
+      <w:proofErr w:type="spellStart"/>
+      <w:r>
+        <w:t>hreads</w:t>
+      </w:r>
+      <w:proofErr w:type="spellEnd"/>
+      <w:r>
+        <w:t xml:space="preserve"> are correct.</w:t>
       </w:r>
     </w:p>
     <w:p>
@@ -847,7 +1022,15 @@
         </w:numPr>
       </w:pPr>
       <w:r>
-        <w:t>The H0Neg templates don’t match with the Simulink, which may be bit reversed but the edges grow like natural. H0Cntr are Ok. The Neg iFft is much larger than the center during non-pilot packets.</w:t>
+        <w:t xml:space="preserve">The H0Neg templates don’t match with the Simulink, which may be bit reversed but the edges grow like natural. H0Cntr are Ok. The Neg </w:t>
+      </w:r>
+      <w:proofErr w:type="spellStart"/>
+      <w:r>
+        <w:t>iFft</w:t>
+      </w:r>
+      <w:proofErr w:type="spellEnd"/>
+      <w:r>
+        <w:t xml:space="preserve"> is much larger than the center during non-pilot packets.</w:t>
       </w:r>
     </w:p>
     <w:p>
@@ -859,7 +1042,15 @@
         </w:numPr>
       </w:pPr>
       <w:r>
-        <w:t xml:space="preserve">   -4dBm is maximum input level to prevent clipping, yet -7 needed for DFs. The KTS resampler seems to have gain of two. </w:t>
+        <w:t xml:space="preserve">   -4dBm is maximum input level to prevent clipping, yet -7 needed for DFs. The KTS </w:t>
+      </w:r>
+      <w:proofErr w:type="spellStart"/>
+      <w:r>
+        <w:t>resampler</w:t>
+      </w:r>
+      <w:proofErr w:type="spellEnd"/>
+      <w:r>
+        <w:t xml:space="preserve"> seems to have gain of two. </w:t>
       </w:r>
     </w:p>
     <w:p>
@@ -883,13 +1074,71 @@
         </w:numPr>
       </w:pPr>
       <w:r>
-        <w:t>Setting PilotSyncOffset to 1396 gives desired all F's output data but wrong frequency estimates. Freq was forced to 0 since no offset on input. This also yields H0=0.011 H1=0.029 with no H1 input. Tau0=-1 Tau1=1. The H estimates are too small and will affect the frequency estimate.</w:t>
-      </w:r>
-      <w:r>
-        <w:t xml:space="preserve"> The pilot I/Q signals, after a phase compensation, are mirror images of each other. I believe the pilot wants to start 2 samples into the packet following the Start pulse from the PilotSync. The matlab script PilotSyncCompare will read in the two I/Q 512 sample packets and rotate them by the given phase offset. I typically call it from a for loop of ‘</w:t>
-      </w:r>
-      <w:r>
-        <w:t>for i=0:10:360; PilotSyncCompare(i, 2); pause; end</w:t>
+        <w:t xml:space="preserve">Setting </w:t>
+      </w:r>
+      <w:proofErr w:type="spellStart"/>
+      <w:r>
+        <w:t>PilotSyncOffset</w:t>
+      </w:r>
+      <w:proofErr w:type="spellEnd"/>
+      <w:r>
+        <w:t xml:space="preserve"> to 1396 gives desired all F's output data but wrong frequency estimates. Freq was forced to 0 since no offset on input. This also yields H0=0.011 H1=0.029 with no H1 input. Tau0=-1 Tau1=1. The H estimates are too small and will affect the frequency estimate.</w:t>
+      </w:r>
+      <w:r>
+        <w:t xml:space="preserve"> The pilot I/Q signals, after a phase compensation, are mirror images of each other. I believe the pilot wants to start 2 samples into the packet following the Start pulse from the </w:t>
+      </w:r>
+      <w:proofErr w:type="spellStart"/>
+      <w:r>
+        <w:t>PilotSync</w:t>
+      </w:r>
+      <w:proofErr w:type="spellEnd"/>
+      <w:r>
+        <w:t xml:space="preserve">. The </w:t>
+      </w:r>
+      <w:proofErr w:type="spellStart"/>
+      <w:r>
+        <w:t>matlab</w:t>
+      </w:r>
+      <w:proofErr w:type="spellEnd"/>
+      <w:r>
+        <w:t xml:space="preserve"> script </w:t>
+      </w:r>
+      <w:proofErr w:type="spellStart"/>
+      <w:r>
+        <w:t>PilotSyncCompare</w:t>
+      </w:r>
+      <w:proofErr w:type="spellEnd"/>
+      <w:r>
+        <w:t xml:space="preserve"> will read in the two I/Q 512 sample packets and rotate them by the given phase offset. I typically call it from a for loop of ‘</w:t>
+      </w:r>
+      <w:r>
+        <w:t xml:space="preserve">for </w:t>
+      </w:r>
+      <w:proofErr w:type="spellStart"/>
+      <w:r>
+        <w:t>i</w:t>
+      </w:r>
+      <w:proofErr w:type="spellEnd"/>
+      <w:r>
+        <w:t xml:space="preserve">=0:10:360; </w:t>
+      </w:r>
+      <w:proofErr w:type="spellStart"/>
+      <w:proofErr w:type="gramStart"/>
+      <w:r>
+        <w:t>PilotSyncCompare</w:t>
+      </w:r>
+      <w:proofErr w:type="spellEnd"/>
+      <w:r>
+        <w:t>(</w:t>
+      </w:r>
+      <w:proofErr w:type="spellStart"/>
+      <w:proofErr w:type="gramEnd"/>
+      <w:r>
+        <w:t>i</w:t>
+      </w:r>
+      <w:proofErr w:type="spellEnd"/>
+      <w:r>
+        <w:t>, 2); pause; end</w:t>
       </w:r>
       <w:r>
         <w:t>’ to get close to the correct phase, then adjust the offset.</w:t>
@@ -912,21 +1161,66 @@
         <w:t xml:space="preserve"> Index moves every 3 frames so generator now runs three frames repeatedly.</w:t>
       </w:r>
       <w:r>
-        <w:t xml:space="preserve"> The Arb Gen was connected to Doug’s old  laptop</w:t>
-      </w:r>
-      <w:r>
-        <w:t xml:space="preserve"> in web control mode via local intranet. The ‘toolkit’ to program the Gen is on the laptop. This allows remote access via TightVnc. The Toolkit icon was on the desktop</w:t>
+        <w:t xml:space="preserve"> The Arb Gen was connected to Doug’s </w:t>
+      </w:r>
+      <w:proofErr w:type="gramStart"/>
+      <w:r>
+        <w:t>old  laptop</w:t>
+      </w:r>
+      <w:proofErr w:type="gramEnd"/>
+      <w:r>
+        <w:t xml:space="preserve"> in web control mode via local intranet. The ‘toolkit’ to program the Gen is on the laptop. This allows remote access via </w:t>
+      </w:r>
+      <w:proofErr w:type="spellStart"/>
+      <w:r>
+        <w:t>TightVnc</w:t>
+      </w:r>
+      <w:proofErr w:type="spellEnd"/>
+      <w:r>
+        <w:t>. The Toolkit icon was on the desktop</w:t>
       </w:r>
       <w:r>
         <w:t>, it has a red bar across the bottom with an antenna radiation pattern on a blue background.</w:t>
       </w:r>
       <w:r>
-        <w:t xml:space="preserve"> Use most recent config, then under ‘Waveform Setup’ set the Source file type to CVS, Source File to RealFile.txt, Use separate Q = yes, Q file to ImagFile.txt, Sample rate to 46.666….MHz. Enter a Arb Destination file. All files are in c://engineering/stc. Click Instrument tab and set Frequency to 70.0MHz, -8dbM. Then hit the download/play button on the top left. </w:t>
-      </w:r>
-    </w:p>
-    <w:p>
-      <w:r>
-        <w:t>Hardware is setup with the KCU105 running on its wall wart. Another wall wart drives the AD9746 A/D converter plugged into the FMC LP connector. The ArbGen drives the input while a second RF source at 93.333…MHz +13dBm drives the clock. The HDL for the A/D is operational but not optimal</w:t>
+        <w:t xml:space="preserve"> Use most recent config, then under ‘Waveform Setup’ set the Source file type to CVS, Source File to RealFile.txt, Use separate Q = yes, Q file to ImagFile.txt, Sample rate to 46.666</w:t>
+      </w:r>
+      <w:proofErr w:type="gramStart"/>
+      <w:r>
+        <w:t>….</w:t>
+      </w:r>
+      <w:proofErr w:type="spellStart"/>
+      <w:r>
+        <w:t>MHz</w:t>
+      </w:r>
+      <w:proofErr w:type="gramEnd"/>
+      <w:r>
+        <w:t>.</w:t>
+      </w:r>
+      <w:proofErr w:type="spellEnd"/>
+      <w:r>
+        <w:t xml:space="preserve"> Enter </w:t>
+      </w:r>
+      <w:proofErr w:type="gramStart"/>
+      <w:r>
+        <w:t>a</w:t>
+      </w:r>
+      <w:proofErr w:type="gramEnd"/>
+      <w:r>
+        <w:t xml:space="preserve"> Arb Destination file. All files are in c://engineering/stc. Click Instrument tab and set Frequency to 70.0MHz, -8dbM. Then hit the download/play button on the top left. </w:t>
+      </w:r>
+    </w:p>
+    <w:p>
+      <w:r>
+        <w:t xml:space="preserve">Hardware is setup with the KCU105 running on its wall wart. Another wall wart drives the AD9746 A/D converter plugged into the FMC LP connector. The </w:t>
+      </w:r>
+      <w:proofErr w:type="spellStart"/>
+      <w:r>
+        <w:t>ArbGen</w:t>
+      </w:r>
+      <w:proofErr w:type="spellEnd"/>
+      <w:r>
+        <w:t xml:space="preserve"> drives the input while a second RF source at 93.333…MHz +13dBm drives the clock. The HDL for the A/D is operational but not optimal</w:t>
       </w:r>
       <w:r>
         <w:t>.</w:t>
@@ -936,12 +1230,60 @@
     <w:p/>
     <w:p>
       <w:r>
-        <w:t xml:space="preserve">Connect the KCU105 to the laptop via the SuperSpeed USB or the waveforms load very slowly. Run the hardware manager in Vivado 2016.3 or newer. The hw_vios are used to control the system real time. Setting the FreqResolution to anything but d123 forces the mixer oscillator to said freq, typically 0 or 1. </w:t>
-      </w:r>
-    </w:p>
-    <w:p>
-      <w:r>
-        <w:t xml:space="preserve">Probe7 is the MiscBits register define in the semco_pkg.vhd file, usually set to x17 or x07 for BYU or KTS resampler. The LSB must be set for the pilot detector to work with the conjugate bit set. Leave ‘0’ for simulation. </w:t>
+        <w:t xml:space="preserve">Connect the KCU105 to the laptop via the SuperSpeed USB or the waveforms load very slowly. Run the hardware manager in Vivado 2016.3 or newer. The </w:t>
+      </w:r>
+      <w:proofErr w:type="spellStart"/>
+      <w:r>
+        <w:t>hw_vios</w:t>
+      </w:r>
+      <w:proofErr w:type="spellEnd"/>
+      <w:r>
+        <w:t xml:space="preserve"> are used to control the system real time. Setting the </w:t>
+      </w:r>
+      <w:proofErr w:type="spellStart"/>
+      <w:r>
+        <w:t>FreqResolution</w:t>
+      </w:r>
+      <w:proofErr w:type="spellEnd"/>
+      <w:r>
+        <w:t xml:space="preserve"> to anything but d123 forces the mixer oscillator to said </w:t>
+      </w:r>
+      <w:proofErr w:type="spellStart"/>
+      <w:r>
+        <w:t>freq</w:t>
+      </w:r>
+      <w:proofErr w:type="spellEnd"/>
+      <w:r>
+        <w:t xml:space="preserve">, typically 0 or 1. </w:t>
+      </w:r>
+    </w:p>
+    <w:p>
+      <w:r>
+        <w:t xml:space="preserve">Probe7 is the </w:t>
+      </w:r>
+      <w:proofErr w:type="spellStart"/>
+      <w:r>
+        <w:t>MiscBits</w:t>
+      </w:r>
+      <w:proofErr w:type="spellEnd"/>
+      <w:r>
+        <w:t xml:space="preserve"> register define in the </w:t>
+      </w:r>
+      <w:proofErr w:type="spellStart"/>
+      <w:r>
+        <w:t>semco_pkg.vhd</w:t>
+      </w:r>
+      <w:proofErr w:type="spellEnd"/>
+      <w:r>
+        <w:t xml:space="preserve"> file, usually set to x17 or x07 for BYU or KTS </w:t>
+      </w:r>
+      <w:proofErr w:type="spellStart"/>
+      <w:r>
+        <w:t>resampler</w:t>
+      </w:r>
+      <w:proofErr w:type="spellEnd"/>
+      <w:r>
+        <w:t xml:space="preserve">. The LSB must be set for the pilot detector to work with the conjugate bit set. Leave ‘0’ for simulation. </w:t>
       </w:r>
     </w:p>
     <w:p>
@@ -950,11 +1292,69 @@
       </w:r>
     </w:p>
     <w:p>
-      <w:r>
-        <w:t xml:space="preserve">To_ufixed is the PilotSyncOffset and set to 1386 or 1388. Monitor the PilotSync/SyncSum line for minimal value. </w:t>
-      </w:r>
-      <w:r>
-        <w:t>This will change as the phase rotates so try to capture similar ReadR/ReadI signals for a closer reading. Below is a properly aligned H0 pilot waveform from PilotSyncOffset(158,2);</w:t>
+      <w:proofErr w:type="spellStart"/>
+      <w:r>
+        <w:t>To_ufixed</w:t>
+      </w:r>
+      <w:proofErr w:type="spellEnd"/>
+      <w:r>
+        <w:t xml:space="preserve"> is the </w:t>
+      </w:r>
+      <w:proofErr w:type="spellStart"/>
+      <w:r>
+        <w:t>PilotSyncOffset</w:t>
+      </w:r>
+      <w:proofErr w:type="spellEnd"/>
+      <w:r>
+        <w:t xml:space="preserve"> and set to 1386 or 1388. Monitor the </w:t>
+      </w:r>
+      <w:proofErr w:type="spellStart"/>
+      <w:r>
+        <w:t>PilotSync</w:t>
+      </w:r>
+      <w:proofErr w:type="spellEnd"/>
+      <w:r>
+        <w:t>/</w:t>
+      </w:r>
+      <w:proofErr w:type="spellStart"/>
+      <w:r>
+        <w:t>SyncSum</w:t>
+      </w:r>
+      <w:proofErr w:type="spellEnd"/>
+      <w:r>
+        <w:t xml:space="preserve"> line for minimal value. </w:t>
+      </w:r>
+      <w:r>
+        <w:t xml:space="preserve">This will change as the phase rotates so try to capture similar </w:t>
+      </w:r>
+      <w:proofErr w:type="spellStart"/>
+      <w:r>
+        <w:t>ReadR</w:t>
+      </w:r>
+      <w:proofErr w:type="spellEnd"/>
+      <w:r>
+        <w:t>/</w:t>
+      </w:r>
+      <w:proofErr w:type="spellStart"/>
+      <w:r>
+        <w:t>ReadI</w:t>
+      </w:r>
+      <w:proofErr w:type="spellEnd"/>
+      <w:r>
+        <w:t xml:space="preserve"> signals for a closer reading. Below is a properly aligned H0 pilot waveform from </w:t>
+      </w:r>
+      <w:proofErr w:type="spellStart"/>
+      <w:proofErr w:type="gramStart"/>
+      <w:r>
+        <w:t>PilotSyncOffset</w:t>
+      </w:r>
+      <w:proofErr w:type="spellEnd"/>
+      <w:r>
+        <w:t>(</w:t>
+      </w:r>
+      <w:proofErr w:type="gramEnd"/>
+      <w:r>
+        <w:t>158,2);</w:t>
       </w:r>
     </w:p>
     <w:p>
@@ -978,7 +1378,7 @@
                     <pic:cNvPicPr/>
                   </pic:nvPicPr>
                   <pic:blipFill>
-                    <a:blip r:embed="rId13"/>
+                    <a:blip r:embed="rId14"/>
                     <a:stretch>
                       <a:fillRect/>
                     </a:stretch>
@@ -1001,10 +1401,66 @@
     </w:p>
     <w:p>
       <w:r>
-        <w:t xml:space="preserve">The other VIOs are used at the moment since they aren’t connected in STC.vhd. They will be used to program the other bit rates when the time comes. The PrecisionReqmt.xlsx file is used to calculate the values. Enter the bit rate in D39, currently 10e6. The VIO values are in J48:55 but not in proper order. The control software in the radio can eventually use the equations in D48:55 to calculate the values. All the variable bit rate registers are in the </w:t>
-      </w:r>
-      <w:r>
-        <w:t xml:space="preserve">structure Variables in STC.vhd. The file currently uses the VIO_0 IP core, which will need removed. Move the Variables signal from the signal section line 232 to the module inputs line 53 and tie to the external controller. Should be all that’s required for other bit rates, except for the PIlotSyncOffset which may change depending on the number of packets required to calculate the PS/IndexOut. The higher the rate, the less dead time between packets and thus the issue. The calculation time should be the same regardless. Debated added a bypassable 256 clock DelayLine module in the PilotSync path should the </w:t>
+        <w:t xml:space="preserve">The other VIOs are used at the moment since they aren’t connected in </w:t>
+      </w:r>
+      <w:proofErr w:type="spellStart"/>
+      <w:r>
+        <w:t>STC.vhd</w:t>
+      </w:r>
+      <w:proofErr w:type="spellEnd"/>
+      <w:r>
+        <w:t xml:space="preserve">. They will be used to program the other bit rates when the time comes. The PrecisionReqmt.xlsx file is used to calculate the values. Enter the bit rate in D39, currently 10e6. The VIO values are in J48:55 but not in proper order. The control software in the radio can eventually use the equations in D48:55 to calculate the values. All the variable bit rate registers are in the </w:t>
+      </w:r>
+      <w:r>
+        <w:t xml:space="preserve">structure Variables in </w:t>
+      </w:r>
+      <w:proofErr w:type="spellStart"/>
+      <w:r>
+        <w:t>STC.vhd</w:t>
+      </w:r>
+      <w:proofErr w:type="spellEnd"/>
+      <w:r>
+        <w:t xml:space="preserve">. The file currently uses the VIO_0 IP core, which will need removed. Move the Variables signal from the signal section line 232 to the module inputs line 53 and tie to the external controller. Should be all that’s required for other bit rates, except for the </w:t>
+      </w:r>
+      <w:proofErr w:type="spellStart"/>
+      <w:r>
+        <w:t>PIlotSyncOffset</w:t>
+      </w:r>
+      <w:proofErr w:type="spellEnd"/>
+      <w:r>
+        <w:t xml:space="preserve"> which may change depending on the number of packets required to calculate the PS/</w:t>
+      </w:r>
+      <w:proofErr w:type="spellStart"/>
+      <w:r>
+        <w:t>IndexOut</w:t>
+      </w:r>
+      <w:proofErr w:type="spellEnd"/>
+      <w:r>
+        <w:t xml:space="preserve">. The higher the rate, the less dead time between packets and thus the issue. The calculation time should be the same regardless. Debated added a </w:t>
+      </w:r>
+      <w:proofErr w:type="spellStart"/>
+      <w:r>
+        <w:t>bypassable</w:t>
+      </w:r>
+      <w:proofErr w:type="spellEnd"/>
+      <w:r>
+        <w:t xml:space="preserve"> 256 clock </w:t>
+      </w:r>
+      <w:proofErr w:type="spellStart"/>
+      <w:r>
+        <w:t>DelayLine</w:t>
+      </w:r>
+      <w:proofErr w:type="spellEnd"/>
+      <w:r>
+        <w:t xml:space="preserve"> module in the </w:t>
+      </w:r>
+      <w:proofErr w:type="spellStart"/>
+      <w:r>
+        <w:t>PilotSync</w:t>
+      </w:r>
+      <w:proofErr w:type="spellEnd"/>
+      <w:r>
+        <w:t xml:space="preserve"> path should the </w:t>
       </w:r>
       <w:r>
         <w:t>offs</w:t>
@@ -1018,7 +1474,15 @@
     </w:p>
     <w:p>
       <w:r>
-        <w:t xml:space="preserve">The PilotDetect module </w:t>
+        <w:t xml:space="preserve">The </w:t>
+      </w:r>
+      <w:proofErr w:type="spellStart"/>
+      <w:r>
+        <w:t>PilotDetect</w:t>
+      </w:r>
+      <w:proofErr w:type="spellEnd"/>
+      <w:r>
+        <w:t xml:space="preserve"> module </w:t>
       </w:r>
       <w:r>
         <w:t>first packs the next 512 I/Q resampled samples into packets at four times the bit rate. These are then burst out at 186MHz into a 1K FFT. The FFT data consist of the 512 samples an</w:t>
@@ -1048,13 +1512,15 @@
         <w:t xml:space="preserve"> FFT of the pilot I and Q</w:t>
       </w:r>
       <w:r>
-        <w:t xml:space="preserve"> signals then inverse FFT’d to form a cross correlation (multiplying in frequency is correlating in time). A</w:t>
-      </w:r>
-      <w:r>
-        <w:t>fter a delayed copy of the previous packet is added to form an Overlap and Add function</w:t>
-      </w:r>
-      <w:r>
-        <w:t>, the Complex Absolute Value is calculated over the first 512 samples only. These</w:t>
+        <w:t xml:space="preserve"> signals then inverse </w:t>
+      </w:r>
+      <w:proofErr w:type="spellStart"/>
+      <w:r>
+        <w:t>FFT’d</w:t>
+      </w:r>
+      <w:proofErr w:type="spellEnd"/>
+      <w:r>
+        <w:t xml:space="preserve"> to form a cross correlation (multiplying in frequency is correlating in time). After a delayed copy of the previous packet is added to form an Overlap and Add function, the Complex Absolute Value is calculated over the first 512 samples only. These</w:t>
       </w:r>
       <w:r>
         <w:t xml:space="preserve"> outputs </w:t>
@@ -1066,13 +1532,34 @@
         <w:t>for the Index (address, count) of the maximum value</w:t>
       </w:r>
       <w:r>
-        <w:t xml:space="preserve"> over all 6 iFFTs</w:t>
-      </w:r>
+        <w:t xml:space="preserve"> over all 6 </w:t>
+      </w:r>
+      <w:proofErr w:type="spellStart"/>
+      <w:r>
+        <w:t>iFFTs</w:t>
+      </w:r>
+      <w:proofErr w:type="spellEnd"/>
       <w:r>
         <w:t xml:space="preserve">. </w:t>
       </w:r>
       <w:r>
-        <w:t xml:space="preserve">The Index is fed to the PilotSync module with aligns the Pilot burst with the next output packet with a leading StartOut pulse. </w:t>
+        <w:t xml:space="preserve">The Index is fed to the </w:t>
+      </w:r>
+      <w:proofErr w:type="spellStart"/>
+      <w:r>
+        <w:t>PilotSync</w:t>
+      </w:r>
+      <w:proofErr w:type="spellEnd"/>
+      <w:r>
+        <w:t xml:space="preserve"> module with aligns the Pilot burst with the next output packet with a leading </w:t>
+      </w:r>
+      <w:proofErr w:type="spellStart"/>
+      <w:r>
+        <w:t>StartOut</w:t>
+      </w:r>
+      <w:proofErr w:type="spellEnd"/>
+      <w:r>
+        <w:t xml:space="preserve"> pulse. </w:t>
       </w:r>
       <w:r>
         <w:t xml:space="preserve">The last 25 maximums </w:t>
@@ -1094,7 +1581,15 @@
         <w:t xml:space="preserve"> the threshold for the next maximum</w:t>
       </w:r>
       <w:r>
-        <w:t>. One issue with this is signal level dependence. The average of 0 and 0 is 0, so PilotDetect will go high. May need a minimum amplitude detector to prevent this or ignore rather than drop frames</w:t>
+        <w:t xml:space="preserve">. One issue with this is signal level dependence. The average of 0 and 0 is 0, so </w:t>
+      </w:r>
+      <w:proofErr w:type="spellStart"/>
+      <w:r>
+        <w:t>PilotDetect</w:t>
+      </w:r>
+      <w:proofErr w:type="spellEnd"/>
+      <w:r>
+        <w:t xml:space="preserve"> will go high. May need a minimum amplitude detector to prevent this or ignore rather than drop frames</w:t>
       </w:r>
       <w:r>
         <w:t xml:space="preserve">.  </w:t>
@@ -1102,8 +1597,13 @@
       <w:r>
         <w:t xml:space="preserve">The </w:t>
       </w:r>
-      <w:r>
-        <w:t>StartOut signal is trigger</w:t>
+      <w:proofErr w:type="spellStart"/>
+      <w:r>
+        <w:t>StartOut</w:t>
+      </w:r>
+      <w:proofErr w:type="spellEnd"/>
+      <w:r>
+        <w:t xml:space="preserve"> signal is trigger</w:t>
       </w:r>
       <w:r>
         <w:t>ed</w:t>
@@ -1129,27 +1629,112 @@
     </w:p>
     <w:p>
       <w:r>
-        <w:t>Each time the magnitude exceeds the threshold, a GoodPilot counter is incremented to a max value of 3 and PilotDetect is declared. The next 25 packets should not exceed the threshold which increments the BadPilot counter 25 times. If BadPilot reaches 128, then PilotDetect is negated. Each GoodPilot increment clears the BadPilot counter.</w:t>
-      </w:r>
-    </w:p>
-    <w:p>
-      <w:r>
-        <w:t>Current issue with the PilotDetect module is the noise floor is higher than the software models. The peak should be 8-10x the noise.</w:t>
+        <w:t xml:space="preserve">Each time the magnitude exceeds the threshold, a </w:t>
+      </w:r>
+      <w:proofErr w:type="spellStart"/>
+      <w:r>
+        <w:t>GoodPilot</w:t>
+      </w:r>
+      <w:proofErr w:type="spellEnd"/>
+      <w:r>
+        <w:t xml:space="preserve"> counter is incremented to a max value of 3 and </w:t>
+      </w:r>
+      <w:proofErr w:type="spellStart"/>
+      <w:r>
+        <w:t>PilotDetect</w:t>
+      </w:r>
+      <w:proofErr w:type="spellEnd"/>
+      <w:r>
+        <w:t xml:space="preserve"> is declared. The next 25 packets should not exceed the threshold which increments the </w:t>
+      </w:r>
+      <w:proofErr w:type="spellStart"/>
+      <w:r>
+        <w:t>BadPilot</w:t>
+      </w:r>
+      <w:proofErr w:type="spellEnd"/>
+      <w:r>
+        <w:t xml:space="preserve"> counter 25 times. If </w:t>
+      </w:r>
+      <w:proofErr w:type="spellStart"/>
+      <w:r>
+        <w:t>BadPilot</w:t>
+      </w:r>
+      <w:proofErr w:type="spellEnd"/>
+      <w:r>
+        <w:t xml:space="preserve"> reaches 128, then </w:t>
+      </w:r>
+      <w:proofErr w:type="spellStart"/>
+      <w:r>
+        <w:t>PilotDetect</w:t>
+      </w:r>
+      <w:proofErr w:type="spellEnd"/>
+      <w:r>
+        <w:t xml:space="preserve"> is negated. Each </w:t>
+      </w:r>
+      <w:proofErr w:type="spellStart"/>
+      <w:r>
+        <w:t>GoodPilot</w:t>
+      </w:r>
+      <w:proofErr w:type="spellEnd"/>
+      <w:r>
+        <w:t xml:space="preserve"> increment clears the </w:t>
+      </w:r>
+      <w:proofErr w:type="spellStart"/>
+      <w:r>
+        <w:t>BadPilot</w:t>
+      </w:r>
+      <w:proofErr w:type="spellEnd"/>
+      <w:r>
+        <w:t xml:space="preserve"> counter.</w:t>
+      </w:r>
+    </w:p>
+    <w:p>
+      <w:r>
+        <w:t xml:space="preserve">Current issue with the </w:t>
+      </w:r>
+      <w:proofErr w:type="spellStart"/>
+      <w:r>
+        <w:t>PilotDetect</w:t>
+      </w:r>
+      <w:proofErr w:type="spellEnd"/>
+      <w:r>
+        <w:t xml:space="preserve"> module is the noise floor is higher than the software models. The peak should be 8-10x the noise.</w:t>
       </w:r>
     </w:p>
     <w:p/>
     <w:p>
       <w:r>
-        <w:t>The PilotSync module stores the packetized data in memory. The Pilot Index then determines the offset into the incoming packet to start the next out going packet. A frame (pilot plus data) consist of a start pulse followed by 26 packets with a data valid signal bracketing each packet. The first packet will contain the pilot signal followed by 25 data packets. Where in memory the new start is contained is a function of propagation delays th</w:t>
+        <w:t xml:space="preserve">The </w:t>
+      </w:r>
+      <w:proofErr w:type="spellStart"/>
+      <w:r>
+        <w:t>PilotSync</w:t>
+      </w:r>
+      <w:proofErr w:type="spellEnd"/>
+      <w:r>
+        <w:t xml:space="preserve"> module stores the packetized data in memory. The Pilot Index then determines the offset into the incoming packet to start the next out going packet. A frame (pilot plus data) consist of a start pulse followed by 26 packets with a data valid signal bracketing each packet. The first packet will contain the pilot signal followed by 25 data packets. Where in memory the new start is contained is a function of propagation delays th</w:t>
       </w:r>
       <w:r>
         <w:t>rough</w:t>
       </w:r>
       <w:r>
-        <w:t xml:space="preserve"> the PilotDetect</w:t>
-      </w:r>
-      <w:r>
-        <w:t>. A PilotSyncOffset variable is set to correct. This ends the “Brik1” section of the code.</w:t>
+        <w:t xml:space="preserve"> the </w:t>
+      </w:r>
+      <w:proofErr w:type="spellStart"/>
+      <w:r>
+        <w:t>PilotDetect</w:t>
+      </w:r>
+      <w:proofErr w:type="spellEnd"/>
+      <w:r>
+        <w:t xml:space="preserve">. A </w:t>
+      </w:r>
+      <w:proofErr w:type="spellStart"/>
+      <w:r>
+        <w:t>PilotSyncOffset</w:t>
+      </w:r>
+      <w:proofErr w:type="spellEnd"/>
+      <w:r>
+        <w:t xml:space="preserve"> variable is set to correct. This ends the “Brik1” section of the code.</w:t>
       </w:r>
     </w:p>
     <w:p>
@@ -1160,7 +1745,23 @@
     <w:p>
       <w:r>
         <w:lastRenderedPageBreak/>
-        <w:t xml:space="preserve">The Brik2 function contains all the estimation logic. The FreqEst starts with a packing fifo that holds the 512 samples then generates a Start signal. A </w:t>
+        <w:t xml:space="preserve">The Brik2 function contains all the estimation logic. The </w:t>
+      </w:r>
+      <w:proofErr w:type="spellStart"/>
+      <w:r>
+        <w:t>FreqEst</w:t>
+      </w:r>
+      <w:proofErr w:type="spellEnd"/>
+      <w:r>
+        <w:t xml:space="preserve"> starts with a packing </w:t>
+      </w:r>
+      <w:proofErr w:type="spellStart"/>
+      <w:r>
+        <w:t>fifo</w:t>
+      </w:r>
+      <w:proofErr w:type="spellEnd"/>
+      <w:r>
+        <w:t xml:space="preserve"> that holds the 512 samples then generates a Start signal. A </w:t>
       </w:r>
       <w:r>
         <w:t>Training</w:t>
@@ -1172,10 +1773,34 @@
         <w:t>Sequence</w:t>
       </w:r>
       <w:r>
-        <w:t xml:space="preserve"> is calculated by multiplying each sample of a ROM addressed P0/P1 complex signal by the H0/H1 estimates from ChannelEstimate module. The template is then complex multip</w:t>
-      </w:r>
-      <w:r>
-        <w:t>lied by the FIFO data per clock to form PilotTemplate3. The last three sets of FIFO data are also stored in buffers to form a 4 frame memory. The previous data is also multiplied by the current ChannelEstimate. These fo</w:t>
+        <w:t xml:space="preserve"> is calculated by multiplying each sample of a ROM addressed P0/P1 complex signal by the H0/H1 estimates from </w:t>
+      </w:r>
+      <w:proofErr w:type="spellStart"/>
+      <w:r>
+        <w:t>ChannelEstimate</w:t>
+      </w:r>
+      <w:proofErr w:type="spellEnd"/>
+      <w:r>
+        <w:t xml:space="preserve"> module. The template is then complex multip</w:t>
+      </w:r>
+      <w:r>
+        <w:t xml:space="preserve">lied by the FIFO data per clock to form PilotTemplate3. The last three sets of FIFO data are also stored in buffers to form a </w:t>
+      </w:r>
+      <w:proofErr w:type="gramStart"/>
+      <w:r>
+        <w:t>4 frame</w:t>
+      </w:r>
+      <w:proofErr w:type="gramEnd"/>
+      <w:r>
+        <w:t xml:space="preserve"> memory. The previous data is also multiplied by the current </w:t>
+      </w:r>
+      <w:proofErr w:type="spellStart"/>
+      <w:r>
+        <w:t>ChannelEstimate</w:t>
+      </w:r>
+      <w:proofErr w:type="spellEnd"/>
+      <w:r>
+        <w:t>. These fo</w:t>
       </w:r>
       <w:r>
         <w:t>u</w:t>
@@ -1241,7 +1866,7 @@
                     <pic:cNvPicPr/>
                   </pic:nvPicPr>
                   <pic:blipFill>
-                    <a:blip r:embed="rId14">
+                    <a:blip r:embed="rId15">
                       <a:extLst>
                         <a:ext uri="{28A0092B-C50C-407E-A947-70E740481C1C}">
                           <a14:useLocalDpi xmlns:a14="http://schemas.microsoft.com/office/drawing/2010/main" val="0"/>
@@ -1276,7 +1901,23 @@
     </w:p>
     <w:p>
       <w:r>
-        <w:t>These two peaks then perform the DftSearch the FFT would have called next. The DftSearch does a sort of successive approximation technique around the frequency of interest searching</w:t>
+        <w:t xml:space="preserve">These two peaks then perform the </w:t>
+      </w:r>
+      <w:proofErr w:type="spellStart"/>
+      <w:r>
+        <w:t>DftSearch</w:t>
+      </w:r>
+      <w:proofErr w:type="spellEnd"/>
+      <w:r>
+        <w:t xml:space="preserve"> the FFT would have called next. The </w:t>
+      </w:r>
+      <w:proofErr w:type="spellStart"/>
+      <w:r>
+        <w:t>DftSearch</w:t>
+      </w:r>
+      <w:proofErr w:type="spellEnd"/>
+      <w:r>
+        <w:t xml:space="preserve"> does a sort of successive approximation technique around the frequency of interest searching</w:t>
       </w:r>
       <w:r>
         <w:t xml:space="preserve"> at</w:t>
@@ -1296,13 +1937,7 @@
         <w:t>Another cost saving with the DFT is the software calculates all 832</w:t>
       </w:r>
       <w:r>
-        <w:t xml:space="preserve"> values of the “FFT” data while rotating a phase relative to the </w:t>
-      </w:r>
-      <w:r>
-        <w:t>frequency</w:t>
-      </w:r>
-      <w:r>
-        <w:t xml:space="preserve"> of interest. Since 800 of the 832 values are zero, I skip over them and calculate the phase 200 clocks between groups of eight.</w:t>
+        <w:t xml:space="preserve"> values of the “FFT” data while rotating a phase relative to the frequency of interest. Since 800 of the 832 values are zero, I skip over them and calculate the phase 200 clocks between groups of eight.</w:t>
       </w:r>
     </w:p>
     <w:p>
@@ -1337,37 +1972,7 @@
     </w:p>
     <w:p>
       <w:r>
-        <w:t xml:space="preserve">If you think of the 2D array as a </w:t>
-      </w:r>
-      <w:r>
-        <w:t xml:space="preserve">square </w:t>
-      </w:r>
-      <w:r>
-        <w:t xml:space="preserve">bowl that </w:t>
-      </w:r>
-      <w:r>
-        <w:t>is 65 by 65</w:t>
-      </w:r>
-      <w:r>
-        <w:t xml:space="preserve"> cells</w:t>
-      </w:r>
-      <w:r>
-        <w:t xml:space="preserve">, dividing the big square into four 32 by 32 </w:t>
-      </w:r>
-      <w:r>
-        <w:t xml:space="preserve">smaller squares, </w:t>
-      </w:r>
-      <w:r>
-        <w:t>ignoring the far edge</w:t>
-      </w:r>
-      <w:r>
-        <w:t>s</w:t>
-      </w:r>
-      <w:r>
-        <w:t xml:space="preserve"> for now</w:t>
-      </w:r>
-      <w:r>
-        <w:t xml:space="preserve">, </w:t>
+        <w:t xml:space="preserve">If you think of the 2D array as a square bowl that is 65 by 65 cells, dividing the big square into four 32 by 32 smaller squares, ignoring the far edges for now, </w:t>
       </w:r>
       <w:r>
         <w:t xml:space="preserve">I came up with a 2D successive approximation that does four parallel calculations starting at the center of each </w:t>
@@ -1381,7 +1986,122 @@
         <w:t>Both approaches assume that the bowl in monotonic (only one low spot)</w:t>
       </w:r>
       <w:r>
-        <w:t>. If there’s a dimple in the bowl, the result could be in the wrong spot. I haven’t mapped the bowl in Matlab yet to determine validity.</w:t>
+        <w:t xml:space="preserve">. If there’s a dimple in the bowl, the result could be in the wrong spot. I haven’t mapped the bowl in </w:t>
+      </w:r>
+      <w:proofErr w:type="spellStart"/>
+      <w:r>
+        <w:t>Matlab</w:t>
+      </w:r>
+      <w:proofErr w:type="spellEnd"/>
+      <w:r>
+        <w:t xml:space="preserve"> yet to determine validity.</w:t>
+      </w:r>
+    </w:p>
+    <w:p>
+      <w:r>
+        <w:br w:type="page"/>
+      </w:r>
+    </w:p>
+    <w:p>
+      <w:r>
+        <w:lastRenderedPageBreak/>
+        <w:t>Continuation of issues as of 7-17-19</w:t>
+      </w:r>
+    </w:p>
+    <w:p>
+      <w:r>
+        <w:t xml:space="preserve">Done. </w:t>
+      </w:r>
+      <w:bookmarkStart w:id="1" w:name="_GoBack"/>
+      <w:bookmarkEnd w:id="1"/>
+      <w:r>
+        <w:t xml:space="preserve">Have trellis working with captured R/I/V/S files from C program. This works fine without needing to prime or drain the trellis at either end. Not sure why, but hey. I’m using Larry’s </w:t>
+      </w:r>
+      <w:proofErr w:type="spellStart"/>
+      <w:r>
+        <w:t>frameAlignment</w:t>
+      </w:r>
+      <w:proofErr w:type="spellEnd"/>
+      <w:r>
+        <w:t xml:space="preserve"> routine as starting point then tweaked for real-time issues, like not waiting for the estimates.</w:t>
+      </w:r>
+      <w:r>
+        <w:t xml:space="preserve"> Turns out I do need to drop the first value.</w:t>
+      </w:r>
+    </w:p>
+    <w:p>
+      <w:r>
+        <w:t xml:space="preserve">Larry built a STC modulator so we have control and reliability in our hands. Only issue we found is the frequency is inverted relative to the store templates, so I added an option to count down instead of up. </w:t>
+      </w:r>
+      <w:r>
+        <w:rPr>
+          <w:color w:val="FF0000"/>
+        </w:rPr>
+        <w:t>Haven’t checked it yet.</w:t>
+      </w:r>
+      <w:r>
+        <w:t xml:space="preserve"> Now I think on it, the old code had a</w:t>
+      </w:r>
+      <w:r>
+        <w:t>n</w:t>
+      </w:r>
+      <w:r>
+        <w:t xml:space="preserve"> I channel invert option which does the same thing. We had</w:t>
+      </w:r>
+      <w:r>
+        <w:t xml:space="preserve"> pilot detector, minus sync, working last week at KTS and could watch the pilot pulse coming out of the DAC with the scope locked to the </w:t>
+      </w:r>
+      <w:proofErr w:type="spellStart"/>
+      <w:r>
+        <w:t>StcMod</w:t>
+      </w:r>
+      <w:proofErr w:type="spellEnd"/>
+      <w:r>
+        <w:t xml:space="preserve"> code running on a separate BS1000 board. You could see the pulse stay put while the packet slid across as the index changed with time.</w:t>
+      </w:r>
+    </w:p>
+    <w:p>
+      <w:r>
+        <w:t xml:space="preserve">Done. </w:t>
+      </w:r>
+      <w:r>
+        <w:t>I glued the front end to the back end but only get Z’s out of the trellis detector.</w:t>
+      </w:r>
+      <w:r>
+        <w:t xml:space="preserve"> </w:t>
+      </w:r>
+    </w:p>
+    <w:p>
+      <w:r>
+        <w:t xml:space="preserve">Done, wrong clock rate. </w:t>
+      </w:r>
+      <w:r>
+        <w:t>T</w:t>
+      </w:r>
+      <w:r>
+        <w:t>he estimates are .32,0 and .18,0 for H0/H1. Should be 1,0 and 0,0.</w:t>
+      </w:r>
+    </w:p>
+    <w:p>
+      <w:r>
+        <w:t xml:space="preserve">Done, </w:t>
+      </w:r>
+      <w:r>
+        <w:t>Estimates are working as well as trellis except for the first nibble.</w:t>
+      </w:r>
+      <w:r>
+        <w:t xml:space="preserve"> First nibble is ignored</w:t>
+      </w:r>
+      <w:r>
+        <w:t>, so skip it.</w:t>
+      </w:r>
+    </w:p>
+    <w:p>
+      <w:r>
+        <w:t>Need to see if we’re giving the trellis too many clocks to do its thing. We’re barely making 10Mb with the trellis running at 186MHz. Doubling that will be tricky.</w:t>
+      </w:r>
+      <w:r>
+        <w:t xml:space="preserve"> Noticed the trellis front end packs four samples then triggers.</w:t>
       </w:r>
     </w:p>
     <w:p/>
@@ -1396,7 +2116,7 @@
 </file>
 
 <file path=word/numbering.xml><?xml version="1.0" encoding="utf-8"?>
-<w:numbering xmlns:wpc="http://schemas.microsoft.com/office/word/2010/wordprocessingCanvas" xmlns:cx="http://schemas.microsoft.com/office/drawing/2014/chartex" xmlns:cx1="http://schemas.microsoft.com/office/drawing/2015/9/8/chartex" xmlns:cx2="http://schemas.microsoft.com/office/drawing/2015/10/21/chartex" xmlns:cx3="http://schemas.microsoft.com/office/drawing/2016/5/9/chartex" xmlns:cx4="http://schemas.microsoft.com/office/drawing/2016/5/10/chartex" xmlns:cx5="http://schemas.microsoft.com/office/drawing/2016/5/11/chartex" xmlns:cx6="http://schemas.microsoft.com/office/drawing/2016/5/12/chartex" xmlns:cx7="http://schemas.microsoft.com/office/drawing/2016/5/13/chartex" xmlns:cx8="http://schemas.microsoft.com/office/drawing/2016/5/14/chartex" xmlns:mc="http://schemas.openxmlformats.org/markup-compatibility/2006" xmlns:o="urn:schemas-microsoft-com:office:office" xmlns:r="http://schemas.openxmlformats.org/officeDocument/2006/relationships" xmlns:m="http://schemas.openxmlformats.org/officeDocument/2006/math" xmlns:v="urn:schemas-microsoft-com:vml" xmlns:wp14="http://schemas.microsoft.com/office/word/2010/wordprocessingDrawing" xmlns:wp="http://schemas.openxmlformats.org/drawingml/2006/wordprocessingDrawing" xmlns:w10="urn:schemas-microsoft-com:office:word" xmlns:w="http://schemas.openxmlformats.org/wordprocessingml/2006/main" xmlns:w14="http://schemas.microsoft.com/office/word/2010/wordml" xmlns:w15="http://schemas.microsoft.com/office/word/2012/wordml" xmlns:w16se="http://schemas.microsoft.com/office/word/2015/wordml/symex" xmlns:wpg="http://schemas.microsoft.com/office/word/2010/wordprocessingGroup" xmlns:wpi="http://schemas.microsoft.com/office/word/2010/wordprocessingInk" xmlns:wne="http://schemas.microsoft.com/office/word/2006/wordml" xmlns:wps="http://schemas.microsoft.com/office/word/2010/wordprocessingShape" mc:Ignorable="w14 w15 w16se wp14">
+<w:numbering xmlns:wpc="http://schemas.microsoft.com/office/word/2010/wordprocessingCanvas" xmlns:cx="http://schemas.microsoft.com/office/drawing/2014/chartex" xmlns:cx1="http://schemas.microsoft.com/office/drawing/2015/9/8/chartex" xmlns:cx2="http://schemas.microsoft.com/office/drawing/2015/10/21/chartex" xmlns:cx3="http://schemas.microsoft.com/office/drawing/2016/5/9/chartex" xmlns:cx4="http://schemas.microsoft.com/office/drawing/2016/5/10/chartex" xmlns:cx5="http://schemas.microsoft.com/office/drawing/2016/5/11/chartex" xmlns:cx6="http://schemas.microsoft.com/office/drawing/2016/5/12/chartex" xmlns:cx7="http://schemas.microsoft.com/office/drawing/2016/5/13/chartex" xmlns:cx8="http://schemas.microsoft.com/office/drawing/2016/5/14/chartex" xmlns:mc="http://schemas.openxmlformats.org/markup-compatibility/2006" xmlns:aink="http://schemas.microsoft.com/office/drawing/2016/ink" xmlns:am3d="http://schemas.microsoft.com/office/drawing/2017/model3d" xmlns:o="urn:schemas-microsoft-com:office:office" xmlns:r="http://schemas.openxmlformats.org/officeDocument/2006/relationships" xmlns:m="http://schemas.openxmlformats.org/officeDocument/2006/math" xmlns:v="urn:schemas-microsoft-com:vml" xmlns:wp14="http://schemas.microsoft.com/office/word/2010/wordprocessingDrawing" xmlns:wp="http://schemas.openxmlformats.org/drawingml/2006/wordprocessingDrawing" xmlns:w10="urn:schemas-microsoft-com:office:word" xmlns:w="http://schemas.openxmlformats.org/wordprocessingml/2006/main" xmlns:w14="http://schemas.microsoft.com/office/word/2010/wordml" xmlns:w15="http://schemas.microsoft.com/office/word/2012/wordml" xmlns:w16cid="http://schemas.microsoft.com/office/word/2016/wordml/cid" xmlns:w16se="http://schemas.microsoft.com/office/word/2015/wordml/symex" xmlns:wpg="http://schemas.microsoft.com/office/word/2010/wordprocessingGroup" xmlns:wpi="http://schemas.microsoft.com/office/word/2010/wordprocessingInk" xmlns:wne="http://schemas.microsoft.com/office/word/2006/wordml" xmlns:wps="http://schemas.microsoft.com/office/word/2010/wordprocessingShape" mc:Ignorable="w14 w15 w16se w16cid wp14">
   <w:abstractNum w:abstractNumId="0" w15:restartNumberingAfterBreak="0">
     <w:nsid w:val="21CE18A3"/>
     <w:multiLevelType w:val="hybridMultilevel"/>
@@ -1582,7 +2302,7 @@
 </file>
 
 <file path=word/styles.xml><?xml version="1.0" encoding="utf-8"?>
-<w:styles xmlns:mc="http://schemas.openxmlformats.org/markup-compatibility/2006" xmlns:r="http://schemas.openxmlformats.org/officeDocument/2006/relationships" xmlns:w="http://schemas.openxmlformats.org/wordprocessingml/2006/main" xmlns:w14="http://schemas.microsoft.com/office/word/2010/wordml" xmlns:w15="http://schemas.microsoft.com/office/word/2012/wordml" xmlns:w16se="http://schemas.microsoft.com/office/word/2015/wordml/symex" mc:Ignorable="w14 w15 w16se">
+<w:styles xmlns:mc="http://schemas.openxmlformats.org/markup-compatibility/2006" xmlns:r="http://schemas.openxmlformats.org/officeDocument/2006/relationships" xmlns:w="http://schemas.openxmlformats.org/wordprocessingml/2006/main" xmlns:w14="http://schemas.microsoft.com/office/word/2010/wordml" xmlns:w15="http://schemas.microsoft.com/office/word/2012/wordml" xmlns:w16cid="http://schemas.microsoft.com/office/word/2016/wordml/cid" xmlns:w16se="http://schemas.microsoft.com/office/word/2015/wordml/symex" mc:Ignorable="w14 w15 w16se w16cid">
   <w:docDefaults>
     <w:rPrDefault>
       <w:rPr>
@@ -1598,7 +2318,7 @@
       </w:pPr>
     </w:pPrDefault>
   </w:docDefaults>
-  <w:latentStyles w:defLockedState="0" w:defUIPriority="99" w:defSemiHidden="0" w:defUnhideWhenUsed="0" w:defQFormat="0" w:count="374">
+  <w:latentStyles w:defLockedState="0" w:defUIPriority="99" w:defSemiHidden="0" w:defUnhideWhenUsed="0" w:defQFormat="0" w:count="375">
     <w:lsdException w:name="Normal" w:uiPriority="0" w:qFormat="1"/>
     <w:lsdException w:name="heading 1" w:uiPriority="9" w:qFormat="1"/>
     <w:lsdException w:name="heading 2" w:semiHidden="1" w:uiPriority="9" w:unhideWhenUsed="1" w:qFormat="1"/>
@@ -1704,7 +2424,6 @@
     <w:lsdException w:name="HTML Sample" w:semiHidden="1" w:unhideWhenUsed="1"/>
     <w:lsdException w:name="HTML Typewriter" w:semiHidden="1" w:unhideWhenUsed="1"/>
     <w:lsdException w:name="HTML Variable" w:semiHidden="1" w:unhideWhenUsed="1"/>
-    <w:lsdException w:name="Normal Table" w:semiHidden="1" w:unhideWhenUsed="1"/>
     <w:lsdException w:name="annotation subject" w:semiHidden="1" w:unhideWhenUsed="1"/>
     <w:lsdException w:name="No List" w:semiHidden="1" w:unhideWhenUsed="1"/>
     <w:lsdException w:name="Outline List 1" w:semiHidden="1" w:unhideWhenUsed="1"/>
@@ -1751,10 +2470,8 @@
     <w:lsdException w:name="Table Subtle 2" w:semiHidden="1" w:unhideWhenUsed="1"/>
     <w:lsdException w:name="Table Web 1" w:semiHidden="1" w:unhideWhenUsed="1"/>
     <w:lsdException w:name="Table Web 2" w:semiHidden="1" w:unhideWhenUsed="1"/>
-    <w:lsdException w:name="Table Web 3" w:semiHidden="1" w:unhideWhenUsed="1"/>
     <w:lsdException w:name="Balloon Text" w:semiHidden="1" w:unhideWhenUsed="1"/>
     <w:lsdException w:name="Table Grid" w:uiPriority="39"/>
-    <w:lsdException w:name="Table Theme" w:semiHidden="1" w:unhideWhenUsed="1"/>
     <w:lsdException w:name="Placeholder Text" w:semiHidden="1"/>
     <w:lsdException w:name="No Spacing" w:uiPriority="1" w:qFormat="1"/>
     <w:lsdException w:name="Light Shading" w:uiPriority="60"/>
@@ -1973,6 +2690,7 @@
     <w:lsdException w:name="Mention" w:semiHidden="1" w:unhideWhenUsed="1"/>
     <w:lsdException w:name="Smart Hyperlink" w:semiHidden="1" w:unhideWhenUsed="1"/>
     <w:lsdException w:name="Hashtag" w:semiHidden="1" w:unhideWhenUsed="1"/>
+    <w:lsdException w:name="Unresolved Mention" w:semiHidden="1" w:unhideWhenUsed="1"/>
   </w:latentStyles>
   <w:style w:type="paragraph" w:default="1" w:styleId="Normal">
     <w:name w:val="Normal"/>
@@ -2380,4 +3098,16 @@
     </a:ext>
   </a:extLst>
 </a:theme>
+</file>
+
+<file path=customXml/item1.xml><?xml version="1.0" encoding="utf-8"?>
+<b:Sources xmlns:b="http://schemas.openxmlformats.org/officeDocument/2006/bibliography" xmlns="http://schemas.openxmlformats.org/officeDocument/2006/bibliography" SelectedStyle="\APASixthEditionOfficeOnline.xsl" StyleName="APA" Version="6"/>
+</file>
+
+<file path=customXml/itemProps1.xml><?xml version="1.0" encoding="utf-8"?>
+<ds:datastoreItem xmlns:ds="http://schemas.openxmlformats.org/officeDocument/2006/customXml" ds:itemID="{24517F9B-D971-406C-ACBF-FC8B57A9C03F}">
+  <ds:schemaRefs>
+    <ds:schemaRef ds:uri="http://schemas.openxmlformats.org/officeDocument/2006/bibliography"/>
+  </ds:schemaRefs>
+</ds:datastoreItem>
 </file>
</xml_diff>

<commit_message>
Increase STC data rate to 22Mb in frameAlignment.v and FireberdDrives
</commit_message>
<xml_diff>
--- a/stcDemod/Documentation/Issues and Notes.docx
+++ b/stcDemod/Documentation/Issues and Notes.docx
@@ -1,6 +1,6 @@
 
 <file path=word/document.xml><?xml version="1.0" encoding="utf-8"?>
-<w:document xmlns:wpc="http://schemas.microsoft.com/office/word/2010/wordprocessingCanvas" xmlns:cx="http://schemas.microsoft.com/office/drawing/2014/chartex" xmlns:cx1="http://schemas.microsoft.com/office/drawing/2015/9/8/chartex" xmlns:cx2="http://schemas.microsoft.com/office/drawing/2015/10/21/chartex" xmlns:cx3="http://schemas.microsoft.com/office/drawing/2016/5/9/chartex" xmlns:cx4="http://schemas.microsoft.com/office/drawing/2016/5/10/chartex" xmlns:cx5="http://schemas.microsoft.com/office/drawing/2016/5/11/chartex" xmlns:cx6="http://schemas.microsoft.com/office/drawing/2016/5/12/chartex" xmlns:cx7="http://schemas.microsoft.com/office/drawing/2016/5/13/chartex" xmlns:cx8="http://schemas.microsoft.com/office/drawing/2016/5/14/chartex" xmlns:mc="http://schemas.openxmlformats.org/markup-compatibility/2006" xmlns:aink="http://schemas.microsoft.com/office/drawing/2016/ink" xmlns:am3d="http://schemas.microsoft.com/office/drawing/2017/model3d" xmlns:o="urn:schemas-microsoft-com:office:office" xmlns:r="http://schemas.openxmlformats.org/officeDocument/2006/relationships" xmlns:m="http://schemas.openxmlformats.org/officeDocument/2006/math" xmlns:v="urn:schemas-microsoft-com:vml" xmlns:wp14="http://schemas.microsoft.com/office/word/2010/wordprocessingDrawing" xmlns:wp="http://schemas.openxmlformats.org/drawingml/2006/wordprocessingDrawing" xmlns:w10="urn:schemas-microsoft-com:office:word" xmlns:w="http://schemas.openxmlformats.org/wordprocessingml/2006/main" xmlns:w14="http://schemas.microsoft.com/office/word/2010/wordml" xmlns:w15="http://schemas.microsoft.com/office/word/2012/wordml" xmlns:w16cid="http://schemas.microsoft.com/office/word/2016/wordml/cid" xmlns:w16se="http://schemas.microsoft.com/office/word/2015/wordml/symex" xmlns:wpg="http://schemas.microsoft.com/office/word/2010/wordprocessingGroup" xmlns:wpi="http://schemas.microsoft.com/office/word/2010/wordprocessingInk" xmlns:wne="http://schemas.microsoft.com/office/word/2006/wordml" xmlns:wps="http://schemas.microsoft.com/office/word/2010/wordprocessingShape" mc:Ignorable="w14 w15 w16se w16cid wp14">
+<w:document xmlns:wpc="http://schemas.microsoft.com/office/word/2010/wordprocessingCanvas" xmlns:cx="http://schemas.microsoft.com/office/drawing/2014/chartex" xmlns:cx1="http://schemas.microsoft.com/office/drawing/2015/9/8/chartex" xmlns:cx2="http://schemas.microsoft.com/office/drawing/2015/10/21/chartex" xmlns:cx3="http://schemas.microsoft.com/office/drawing/2016/5/9/chartex" xmlns:cx4="http://schemas.microsoft.com/office/drawing/2016/5/10/chartex" xmlns:cx5="http://schemas.microsoft.com/office/drawing/2016/5/11/chartex" xmlns:cx6="http://schemas.microsoft.com/office/drawing/2016/5/12/chartex" xmlns:cx7="http://schemas.microsoft.com/office/drawing/2016/5/13/chartex" xmlns:cx8="http://schemas.microsoft.com/office/drawing/2016/5/14/chartex" xmlns:mc="http://schemas.openxmlformats.org/markup-compatibility/2006" xmlns:aink="http://schemas.microsoft.com/office/drawing/2016/ink" xmlns:am3d="http://schemas.microsoft.com/office/drawing/2017/model3d" xmlns:o="urn:schemas-microsoft-com:office:office" xmlns:oel="http://schemas.microsoft.com/office/2019/extlst" xmlns:r="http://schemas.openxmlformats.org/officeDocument/2006/relationships" xmlns:m="http://schemas.openxmlformats.org/officeDocument/2006/math" xmlns:v="urn:schemas-microsoft-com:vml" xmlns:wp14="http://schemas.microsoft.com/office/word/2010/wordprocessingDrawing" xmlns:wp="http://schemas.openxmlformats.org/drawingml/2006/wordprocessingDrawing" xmlns:w10="urn:schemas-microsoft-com:office:word" xmlns:w="http://schemas.openxmlformats.org/wordprocessingml/2006/main" xmlns:w14="http://schemas.microsoft.com/office/word/2010/wordml" xmlns:w15="http://schemas.microsoft.com/office/word/2012/wordml" xmlns:w16cex="http://schemas.microsoft.com/office/word/2018/wordml/cex" xmlns:w16cid="http://schemas.microsoft.com/office/word/2016/wordml/cid" xmlns:w16="http://schemas.microsoft.com/office/word/2018/wordml" xmlns:w16sdtdh="http://schemas.microsoft.com/office/word/2020/wordml/sdtdatahash" xmlns:w16se="http://schemas.microsoft.com/office/word/2015/wordml/symex" xmlns:wpg="http://schemas.microsoft.com/office/word/2010/wordprocessingGroup" xmlns:wpi="http://schemas.microsoft.com/office/word/2010/wordprocessingInk" xmlns:wne="http://schemas.microsoft.com/office/word/2006/wordml" xmlns:wps="http://schemas.microsoft.com/office/word/2010/wordprocessingShape" mc:Ignorable="w14 w15 w16se w16cid w16 w16cex w16sdtdh wp14">
   <w:body>
     <w:p>
       <w:pPr>
@@ -37,7 +37,7 @@
           <w:noProof/>
         </w:rPr>
         <w:drawing>
-          <wp:inline distT="0" distB="0" distL="0" distR="0" wp14:anchorId="69C95080" wp14:editId="49BE92A9">
+          <wp:inline distT="0" distB="0" distL="0" distR="0" wp14:anchorId="4A36FFE5" wp14:editId="3B03D6A6">
             <wp:extent cx="5943600" cy="1352550"/>
             <wp:effectExtent l="0" t="0" r="0" b="0"/>
             <wp:docPr id="6" name="Picture 6"/>
@@ -98,7 +98,7 @@
           <w:noProof/>
         </w:rPr>
         <w:drawing>
-          <wp:inline distT="0" distB="0" distL="0" distR="0" wp14:anchorId="3C4BC881" wp14:editId="0E1C6146">
+          <wp:inline distT="0" distB="0" distL="0" distR="0" wp14:anchorId="1D4E6BB5" wp14:editId="6486CA94">
             <wp:extent cx="5943600" cy="1297940"/>
             <wp:effectExtent l="0" t="0" r="0" b="0"/>
             <wp:docPr id="7" name="Picture 7"/>
@@ -206,15 +206,7 @@
         <w:t xml:space="preserve">. </w:t>
       </w:r>
       <w:r>
-        <w:t xml:space="preserve">The </w:t>
-      </w:r>
-      <w:proofErr w:type="gramStart"/>
-      <w:r>
-        <w:t>128 bit</w:t>
-      </w:r>
-      <w:proofErr w:type="gramEnd"/>
-      <w:r>
-        <w:t xml:space="preserve"> pilot</w:t>
+        <w:t>The 128 bit pilot</w:t>
       </w:r>
       <w:r>
         <w:t>,</w:t>
@@ -309,15 +301,7 @@
         <w:t>)</w:t>
       </w:r>
       <w:r>
-        <w:t xml:space="preserve">. The graph vertical is scaled to cover the </w:t>
-      </w:r>
-      <w:proofErr w:type="gramStart"/>
-      <w:r>
-        <w:t>512 offset</w:t>
-      </w:r>
-      <w:proofErr w:type="gramEnd"/>
-      <w:r>
-        <w:t xml:space="preserve"> range. This capture shows the offset </w:t>
+        <w:t xml:space="preserve">. The graph vertical is scaled to cover the 512 offset range. This capture shows the offset </w:t>
       </w:r>
       <w:r>
         <w:t>transition</w:t>
@@ -347,7 +331,7 @@
           <w:noProof/>
         </w:rPr>
         <w:drawing>
-          <wp:inline distT="0" distB="0" distL="0" distR="0" wp14:anchorId="704B3826" wp14:editId="27CFD8DC">
+          <wp:inline distT="0" distB="0" distL="0" distR="0" wp14:anchorId="22168914" wp14:editId="55957AAA">
             <wp:extent cx="5943600" cy="2361565"/>
             <wp:effectExtent l="0" t="0" r="0" b="635"/>
             <wp:docPr id="1" name="Picture 1"/>
@@ -403,7 +387,7 @@
           <w:noProof/>
         </w:rPr>
         <w:drawing>
-          <wp:inline distT="0" distB="0" distL="0" distR="0" wp14:anchorId="704B276E" wp14:editId="6B5C1257">
+          <wp:inline distT="0" distB="0" distL="0" distR="0" wp14:anchorId="628FA0A6" wp14:editId="3B12F8CA">
             <wp:extent cx="5943600" cy="2606675"/>
             <wp:effectExtent l="0" t="0" r="0" b="3175"/>
             <wp:docPr id="2" name="Picture 2"/>
@@ -471,7 +455,7 @@
           <w:noProof/>
         </w:rPr>
         <w:drawing>
-          <wp:inline distT="0" distB="0" distL="0" distR="0" wp14:anchorId="6BF2629F" wp14:editId="30978758">
+          <wp:inline distT="0" distB="0" distL="0" distR="0" wp14:anchorId="61DF3A38" wp14:editId="4BC95235">
             <wp:extent cx="5943600" cy="2633980"/>
             <wp:effectExtent l="0" t="0" r="0" b="0"/>
             <wp:docPr id="3" name="Picture 3"/>
@@ -600,7 +584,7 @@
           <w:noProof/>
         </w:rPr>
         <w:drawing>
-          <wp:inline distT="0" distB="0" distL="0" distR="0" wp14:anchorId="3C9ABF9D" wp14:editId="607A7B3F">
+          <wp:inline distT="0" distB="0" distL="0" distR="0" wp14:anchorId="05638942" wp14:editId="56955FD3">
             <wp:extent cx="5943600" cy="2745105"/>
             <wp:effectExtent l="0" t="0" r="0" b="0"/>
             <wp:docPr id="8" name="Picture 8"/>
@@ -654,7 +638,7 @@
           <w:noProof/>
         </w:rPr>
         <w:drawing>
-          <wp:inline distT="0" distB="0" distL="0" distR="0" wp14:anchorId="735B0A5B" wp14:editId="446747BF">
+          <wp:inline distT="0" distB="0" distL="0" distR="0" wp14:anchorId="3B89F9FE" wp14:editId="37486508">
             <wp:extent cx="5943600" cy="1733550"/>
             <wp:effectExtent l="0" t="0" r="0" b="0"/>
             <wp:docPr id="9" name="Picture 9"/>
@@ -746,7 +730,7 @@
           <w:noProof/>
         </w:rPr>
         <w:drawing>
-          <wp:inline distT="0" distB="0" distL="0" distR="0" wp14:anchorId="5BB630E6" wp14:editId="77E87D36">
+          <wp:inline distT="0" distB="0" distL="0" distR="0" wp14:anchorId="6F58C2FD" wp14:editId="3B3D5102">
             <wp:extent cx="5943600" cy="1492250"/>
             <wp:effectExtent l="0" t="0" r="0" b="0"/>
             <wp:docPr id="10" name="Picture 10"/>
@@ -847,6 +831,9 @@
           <w:numId w:val="2"/>
         </w:numPr>
       </w:pPr>
+      <w:r>
+        <w:t xml:space="preserve">Done. </w:t>
+      </w:r>
       <w:proofErr w:type="spellStart"/>
       <w:r>
         <w:t>FreqEst</w:t>
@@ -866,6 +853,9 @@
       </w:pPr>
       <w:bookmarkStart w:id="0" w:name="_Ref481051823"/>
       <w:r>
+        <w:t xml:space="preserve">Done. </w:t>
+      </w:r>
+      <w:r>
         <w:t xml:space="preserve">Trellis Start with </w:t>
       </w:r>
       <w:proofErr w:type="spellStart"/>
@@ -907,6 +897,9 @@
         </w:numPr>
       </w:pPr>
       <w:r>
+        <w:t xml:space="preserve">Done. </w:t>
+      </w:r>
+      <w:r>
         <w:t>Option to move Time and Chan Est before DF</w:t>
       </w:r>
     </w:p>
@@ -958,6 +951,9 @@
           <w:numId w:val="2"/>
         </w:numPr>
       </w:pPr>
+      <w:r>
+        <w:t xml:space="preserve">Done. </w:t>
+      </w:r>
       <w:proofErr w:type="spellStart"/>
       <w:r>
         <w:t>StartTime</w:t>
@@ -1002,6 +998,9 @@
         </w:numPr>
       </w:pPr>
       <w:r>
+        <w:t xml:space="preserve">Done. </w:t>
+      </w:r>
+      <w:r>
         <w:t xml:space="preserve">Verify </w:t>
       </w:r>
       <w:proofErr w:type="spellStart"/>
@@ -1022,6 +1021,9 @@
         </w:numPr>
       </w:pPr>
       <w:r>
+        <w:t xml:space="preserve">Done. </w:t>
+      </w:r>
+      <w:r>
         <w:t xml:space="preserve">The H0Neg templates don’t match with the Simulink, which may be bit reversed but the edges grow like natural. H0Cntr are Ok. The Neg </w:t>
       </w:r>
       <w:proofErr w:type="spellStart"/>
@@ -1042,7 +1044,13 @@
         </w:numPr>
       </w:pPr>
       <w:r>
-        <w:t xml:space="preserve">   -4dBm is maximum input level to prevent clipping, yet -7 needed for DFs. The KTS </w:t>
+        <w:t xml:space="preserve"> </w:t>
+      </w:r>
+      <w:r>
+        <w:t xml:space="preserve">Done. </w:t>
+      </w:r>
+      <w:r>
+        <w:t xml:space="preserve">  -4dBm is maximum input level to prevent clipping, yet -7 needed for DFs. The KTS </w:t>
       </w:r>
       <w:proofErr w:type="spellStart"/>
       <w:r>
@@ -1062,6 +1070,9 @@
         </w:numPr>
       </w:pPr>
       <w:r>
+        <w:t xml:space="preserve">Done. </w:t>
+      </w:r>
+      <w:r>
         <w:t>The Detection Filters may have gain, but just at quick glance while chasing other issues.</w:t>
       </w:r>
     </w:p>
@@ -1074,6 +1085,9 @@
         </w:numPr>
       </w:pPr>
       <w:r>
+        <w:t xml:space="preserve">Done. </w:t>
+      </w:r>
+      <w:r>
         <w:t xml:space="preserve">Setting </w:t>
       </w:r>
       <w:proofErr w:type="spellStart"/>
@@ -1123,7 +1137,6 @@
         <w:t xml:space="preserve">=0:10:360; </w:t>
       </w:r>
       <w:proofErr w:type="spellStart"/>
-      <w:proofErr w:type="gramStart"/>
       <w:r>
         <w:t>PilotSyncCompare</w:t>
       </w:r>
@@ -1132,7 +1145,6 @@
         <w:t>(</w:t>
       </w:r>
       <w:proofErr w:type="spellStart"/>
-      <w:proofErr w:type="gramEnd"/>
       <w:r>
         <w:t>i</w:t>
       </w:r>
@@ -1161,13 +1173,8 @@
         <w:t xml:space="preserve"> Index moves every 3 frames so generator now runs three frames repeatedly.</w:t>
       </w:r>
       <w:r>
-        <w:t xml:space="preserve"> The Arb Gen was connected to Doug’s </w:t>
-      </w:r>
-      <w:proofErr w:type="gramStart"/>
-      <w:r>
-        <w:t>old  laptop</w:t>
-      </w:r>
-      <w:proofErr w:type="gramEnd"/>
+        <w:t xml:space="preserve"> The Arb Gen was connected to Doug’s old  laptop</w:t>
+      </w:r>
       <w:r>
         <w:t xml:space="preserve"> in web control mode via local intranet. The ‘toolkit’ to program the Gen is on the laptop. This allows remote access via </w:t>
       </w:r>
@@ -1183,31 +1190,15 @@
         <w:t>, it has a red bar across the bottom with an antenna radiation pattern on a blue background.</w:t>
       </w:r>
       <w:r>
-        <w:t xml:space="preserve"> Use most recent config, then under ‘Waveform Setup’ set the Source file type to CVS, Source File to RealFile.txt, Use separate Q = yes, Q file to ImagFile.txt, Sample rate to 46.666</w:t>
-      </w:r>
-      <w:proofErr w:type="gramStart"/>
-      <w:r>
-        <w:t>….</w:t>
-      </w:r>
-      <w:proofErr w:type="spellStart"/>
-      <w:r>
-        <w:t>MHz</w:t>
-      </w:r>
-      <w:proofErr w:type="gramEnd"/>
-      <w:r>
-        <w:t>.</w:t>
-      </w:r>
-      <w:proofErr w:type="spellEnd"/>
-      <w:r>
-        <w:t xml:space="preserve"> Enter </w:t>
-      </w:r>
-      <w:proofErr w:type="gramStart"/>
-      <w:r>
-        <w:t>a</w:t>
-      </w:r>
-      <w:proofErr w:type="gramEnd"/>
-      <w:r>
-        <w:t xml:space="preserve"> Arb Destination file. All files are in c://engineering/stc. Click Instrument tab and set Frequency to 70.0MHz, -8dbM. Then hit the download/play button on the top left. </w:t>
+        <w:t xml:space="preserve"> Use most recent config, then under ‘Waveform Setup’ set the Source file type to CVS, Source File to RealFile.txt, Use separate Q = yes, Q file to ImagFile.txt, Sample rate to 46.666….</w:t>
+      </w:r>
+      <w:proofErr w:type="spellStart"/>
+      <w:r>
+        <w:t>MHz.</w:t>
+      </w:r>
+      <w:proofErr w:type="spellEnd"/>
+      <w:r>
+        <w:t xml:space="preserve"> Enter a Arb Destination file. All files are in c://engineering/stc. Click Instrument tab and set Frequency to 70.0MHz, -8dbM. Then hit the download/play button on the top left. </w:t>
       </w:r>
     </w:p>
     <w:p>
@@ -1228,6 +1219,8 @@
     </w:p>
     <w:p/>
     <w:p/>
+    <w:p/>
+    <w:p/>
     <w:p>
       <w:r>
         <w:t xml:space="preserve">Connect the KCU105 to the laptop via the SuperSpeed USB or the waveforms load very slowly. Run the hardware manager in Vivado 2016.3 or newer. The </w:t>
@@ -1344,17 +1337,12 @@
         <w:t xml:space="preserve"> signals for a closer reading. Below is a properly aligned H0 pilot waveform from </w:t>
       </w:r>
       <w:proofErr w:type="spellStart"/>
-      <w:proofErr w:type="gramStart"/>
       <w:r>
         <w:t>PilotSyncOffset</w:t>
       </w:r>
       <w:proofErr w:type="spellEnd"/>
       <w:r>
-        <w:t>(</w:t>
-      </w:r>
-      <w:proofErr w:type="gramEnd"/>
-      <w:r>
-        <w:t>158,2);</w:t>
+        <w:t>(158,2);</w:t>
       </w:r>
     </w:p>
     <w:p>
@@ -1363,7 +1351,7 @@
           <w:noProof/>
         </w:rPr>
         <w:drawing>
-          <wp:inline distT="0" distB="0" distL="0" distR="0" wp14:anchorId="76A98C28" wp14:editId="25AC7A66">
+          <wp:inline distT="0" distB="0" distL="0" distR="0" wp14:anchorId="3A597F30" wp14:editId="16711687">
             <wp:extent cx="5943600" cy="1633855"/>
             <wp:effectExtent l="0" t="0" r="0" b="4445"/>
             <wp:docPr id="4" name="Picture 4"/>
@@ -1520,7 +1508,11 @@
       </w:r>
       <w:proofErr w:type="spellEnd"/>
       <w:r>
-        <w:t xml:space="preserve"> to form a cross correlation (multiplying in frequency is correlating in time). After a delayed copy of the previous packet is added to form an Overlap and Add function, the Complex Absolute Value is calculated over the first 512 samples only. These</w:t>
+        <w:t xml:space="preserve"> to form a cross correlation (multiplying in frequency is correlating in time). After a delayed copy of the previous packet is added to form an Overlap and Add function, the Complex </w:t>
+      </w:r>
+      <w:r>
+        <w:lastRenderedPageBreak/>
+        <w:t>Absolute Value is calculated over the first 512 samples only. These</w:t>
       </w:r>
       <w:r>
         <w:t xml:space="preserve"> outputs </w:t>
@@ -1562,11 +1554,7 @@
         <w:t xml:space="preserve"> pulse. </w:t>
       </w:r>
       <w:r>
-        <w:t xml:space="preserve">The last 25 maximums </w:t>
-      </w:r>
-      <w:r>
-        <w:lastRenderedPageBreak/>
-        <w:t xml:space="preserve">are checked for the two largest (Peak1 and Peak2). </w:t>
+        <w:t xml:space="preserve">The last 25 maximums are checked for the two largest (Peak1 and Peak2). </w:t>
       </w:r>
       <w:r>
         <w:t>Their average</w:t>
@@ -1784,15 +1772,7 @@
         <w:t xml:space="preserve"> module. The template is then complex multip</w:t>
       </w:r>
       <w:r>
-        <w:t xml:space="preserve">lied by the FIFO data per clock to form PilotTemplate3. The last three sets of FIFO data are also stored in buffers to form a </w:t>
-      </w:r>
-      <w:proofErr w:type="gramStart"/>
-      <w:r>
-        <w:t>4 frame</w:t>
-      </w:r>
-      <w:proofErr w:type="gramEnd"/>
-      <w:r>
-        <w:t xml:space="preserve"> memory. The previous data is also multiplied by the current </w:t>
+        <w:t xml:space="preserve">lied by the FIFO data per clock to form PilotTemplate3. The last three sets of FIFO data are also stored in buffers to form a 4 frame memory. The previous data is also multiplied by the current </w:t>
       </w:r>
       <w:proofErr w:type="spellStart"/>
       <w:r>
@@ -1843,7 +1823,7 @@
           <w:noProof/>
         </w:rPr>
         <w:drawing>
-          <wp:anchor distT="0" distB="0" distL="114300" distR="114300" simplePos="0" relativeHeight="251658240" behindDoc="0" locked="0" layoutInCell="1" allowOverlap="1">
+          <wp:anchor distT="0" distB="0" distL="114300" distR="114300" simplePos="0" relativeHeight="251658240" behindDoc="0" locked="0" layoutInCell="1" allowOverlap="1" wp14:anchorId="0B79F477" wp14:editId="60A42E47">
             <wp:simplePos x="1468755" y="1097280"/>
             <wp:positionH relativeFrom="margin">
               <wp:align>right</wp:align>
@@ -2012,8 +1992,6 @@
       <w:r>
         <w:t xml:space="preserve">Done. </w:t>
       </w:r>
-      <w:bookmarkStart w:id="1" w:name="_GoBack"/>
-      <w:bookmarkEnd w:id="1"/>
       <w:r>
         <w:t xml:space="preserve">Have trellis working with captured R/I/V/S files from C program. This works fine without needing to prime or drain the trellis at either end. Not sure why, but hey. I’m using Larry’s </w:t>
       </w:r>
@@ -2105,6 +2083,276 @@
       </w:r>
     </w:p>
     <w:p/>
+    <w:p>
+      <w:r>
+        <w:t>Continuation of issues as of 7-17-23</w:t>
+      </w:r>
+    </w:p>
+    <w:p>
+      <w:pPr>
+        <w:pStyle w:val="ListParagraph"/>
+        <w:numPr>
+          <w:ilvl w:val="0"/>
+          <w:numId w:val="3"/>
+        </w:numPr>
+      </w:pPr>
+      <w:r>
+        <w:t>Output failed above 17M. Remove</w:t>
+      </w:r>
+      <w:r>
+        <w:t>d</w:t>
+      </w:r>
+      <w:r>
+        <w:t xml:space="preserve"> </w:t>
+      </w:r>
+      <w:proofErr w:type="spellStart"/>
+      <w:r>
+        <w:t>sampleCount</w:t>
+      </w:r>
+      <w:proofErr w:type="spellEnd"/>
+      <w:r>
+        <w:t xml:space="preserve"> &gt; 2000 from </w:t>
+      </w:r>
+      <w:proofErr w:type="spellStart"/>
+      <w:r>
+        <w:t>lastSamplesAvailable</w:t>
+      </w:r>
+      <w:proofErr w:type="spellEnd"/>
+      <w:r>
+        <w:t xml:space="preserve"> being set. Now wondering why it was there to begin with.</w:t>
+      </w:r>
+      <w:r>
+        <w:t xml:space="preserve"> Turns out at 5M, </w:t>
+      </w:r>
+      <w:proofErr w:type="spellStart"/>
+      <w:r>
+        <w:t>lastSamplesAvailable</w:t>
+      </w:r>
+      <w:proofErr w:type="spellEnd"/>
+      <w:r>
+        <w:t xml:space="preserve"> goes high on the </w:t>
+      </w:r>
+      <w:proofErr w:type="spellStart"/>
+      <w:r>
+        <w:t>wrEn</w:t>
+      </w:r>
+      <w:proofErr w:type="spellEnd"/>
+      <w:r>
+        <w:t xml:space="preserve">, then stays there till the </w:t>
+      </w:r>
+      <w:proofErr w:type="spellStart"/>
+      <w:r>
+        <w:t>rdAddr</w:t>
+      </w:r>
+      <w:proofErr w:type="spellEnd"/>
+      <w:r>
+        <w:t xml:space="preserve"> zips all the way to 13k. Trying to shift frame boundaries to within the </w:t>
+      </w:r>
+      <w:proofErr w:type="spellStart"/>
+      <w:r>
+        <w:t>syncPulse</w:t>
+      </w:r>
+      <w:proofErr w:type="spellEnd"/>
+      <w:r>
+        <w:t xml:space="preserve"> so the address doesn’t have to wrap anymore.</w:t>
+      </w:r>
+      <w:r>
+        <w:t xml:space="preserve"> </w:t>
+      </w:r>
+      <w:proofErr w:type="spellStart"/>
+      <w:r>
+        <w:t>LastSampleAvailble</w:t>
+      </w:r>
+      <w:proofErr w:type="spellEnd"/>
+      <w:r>
+        <w:t xml:space="preserve"> now runs from </w:t>
+      </w:r>
+      <w:proofErr w:type="spellStart"/>
+      <w:r>
+        <w:t>mySof</w:t>
+      </w:r>
+      <w:proofErr w:type="spellEnd"/>
+      <w:r>
+        <w:t xml:space="preserve"> to </w:t>
+      </w:r>
+      <w:proofErr w:type="spellStart"/>
+      <w:r>
+        <w:t>EstimatesVld</w:t>
+      </w:r>
+      <w:proofErr w:type="spellEnd"/>
+      <w:r>
+        <w:t>.</w:t>
+      </w:r>
+    </w:p>
+    <w:p>
+      <w:pPr>
+        <w:pStyle w:val="ListParagraph"/>
+        <w:numPr>
+          <w:ilvl w:val="0"/>
+          <w:numId w:val="3"/>
+        </w:numPr>
+      </w:pPr>
+      <w:r>
+        <w:t>Data output tends to fail on boot to 17M, but set to 19M passes. Going back to 17M now works.</w:t>
+      </w:r>
+      <w:r>
+        <w:t xml:space="preserve"> Updated front panel software.</w:t>
+      </w:r>
+    </w:p>
+    <w:p>
+      <w:pPr>
+        <w:pStyle w:val="ListParagraph"/>
+        <w:numPr>
+          <w:ilvl w:val="0"/>
+          <w:numId w:val="3"/>
+        </w:numPr>
+      </w:pPr>
+      <w:r>
+        <w:t xml:space="preserve">The old </w:t>
+      </w:r>
+      <w:proofErr w:type="spellStart"/>
+      <w:r>
+        <w:t>FBdriver</w:t>
+      </w:r>
+      <w:proofErr w:type="spellEnd"/>
+      <w:r>
+        <w:t xml:space="preserve"> could wrap its increment.</w:t>
+      </w:r>
+      <w:r>
+        <w:t xml:space="preserve"> Added saturation logic.</w:t>
+      </w:r>
+    </w:p>
+    <w:p>
+      <w:pPr>
+        <w:pStyle w:val="ListParagraph"/>
+        <w:numPr>
+          <w:ilvl w:val="0"/>
+          <w:numId w:val="3"/>
+        </w:numPr>
+      </w:pPr>
+      <w:r>
+        <w:t>The system fails if the bit rate is off 2Kb at 10Mb and scales</w:t>
+      </w:r>
+      <w:r>
+        <w:t xml:space="preserve"> up.</w:t>
+      </w:r>
+      <w:r>
+        <w:t xml:space="preserve"> I’m thinking the sweep range is too narrow.</w:t>
+      </w:r>
+    </w:p>
+    <w:p>
+      <w:pPr>
+        <w:pStyle w:val="ListParagraph"/>
+        <w:numPr>
+          <w:ilvl w:val="0"/>
+          <w:numId w:val="3"/>
+        </w:numPr>
+      </w:pPr>
+      <w:r>
+        <w:t xml:space="preserve">The 160 build </w:t>
+      </w:r>
+      <w:proofErr w:type="spellStart"/>
+      <w:r>
+        <w:t>AbsCntr</w:t>
+      </w:r>
+      <w:proofErr w:type="spellEnd"/>
+      <w:r>
+        <w:t xml:space="preserve"> </w:t>
+      </w:r>
+      <w:proofErr w:type="spellStart"/>
+      <w:r>
+        <w:t>fft</w:t>
+      </w:r>
+      <w:proofErr w:type="spellEnd"/>
+      <w:r>
+        <w:t xml:space="preserve"> is all 0, -1</w:t>
+      </w:r>
+    </w:p>
+    <w:p>
+      <w:pPr>
+        <w:pStyle w:val="ListParagraph"/>
+        <w:numPr>
+          <w:ilvl w:val="0"/>
+          <w:numId w:val="3"/>
+        </w:numPr>
+      </w:pPr>
+      <w:r>
+        <w:t>The BERT is all zeroes but the external data is flawed.</w:t>
+      </w:r>
+      <w:r>
+        <w:t xml:space="preserve"> Turn off the </w:t>
+      </w:r>
+      <w:proofErr w:type="spellStart"/>
+      <w:r>
+        <w:t>dejitter</w:t>
+      </w:r>
+      <w:proofErr w:type="spellEnd"/>
+      <w:r>
+        <w:t>, 0x8000 to MDB160</w:t>
+      </w:r>
+    </w:p>
+    <w:p>
+      <w:r>
+        <w:t>Checkout fresh copy of 778</w:t>
+      </w:r>
+    </w:p>
+    <w:p>
+      <w:r>
+        <w:t>Build virgin files</w:t>
+      </w:r>
+      <w:r>
+        <w:tab/>
+      </w:r>
+      <w:r>
+        <w:tab/>
+        <w:t>works</w:t>
+      </w:r>
+    </w:p>
+    <w:p>
+      <w:r>
+        <w:t xml:space="preserve">Add </w:t>
+      </w:r>
+      <w:proofErr w:type="spellStart"/>
+      <w:r>
+        <w:t>frameAlign</w:t>
+      </w:r>
+      <w:proofErr w:type="spellEnd"/>
+      <w:r>
+        <w:t xml:space="preserve"> new and current</w:t>
+      </w:r>
+      <w:r>
+        <w:tab/>
+      </w:r>
+    </w:p>
+    <w:p>
+      <w:r>
+        <w:object w:dxaOrig="7920" w:dyaOrig="6121" w14:anchorId="42ABE571">
+          <v:shapetype id="_x0000_t75" coordsize="21600,21600" o:spt="75" o:preferrelative="t" path="m@4@5l@4@11@9@11@9@5xe" filled="f" stroked="f">
+            <v:stroke joinstyle="miter"/>
+            <v:formulas>
+              <v:f eqn="if lineDrawn pixelLineWidth 0"/>
+              <v:f eqn="sum @0 1 0"/>
+              <v:f eqn="sum 0 0 @1"/>
+              <v:f eqn="prod @2 1 2"/>
+              <v:f eqn="prod @3 21600 pixelWidth"/>
+              <v:f eqn="prod @3 21600 pixelHeight"/>
+              <v:f eqn="sum @0 0 1"/>
+              <v:f eqn="prod @6 1 2"/>
+              <v:f eqn="prod @7 21600 pixelWidth"/>
+              <v:f eqn="sum @8 21600 0"/>
+              <v:f eqn="prod @7 21600 pixelHeight"/>
+              <v:f eqn="sum @10 21600 0"/>
+            </v:formulas>
+            <v:path o:extrusionok="f" gradientshapeok="t" o:connecttype="rect"/>
+            <o:lock v:ext="edit" aspectratio="t"/>
+          </v:shapetype>
+          <v:shape id="_x0000_i1025" type="#_x0000_t75" style="width:396pt;height:306pt" o:ole="">
+            <v:imagedata r:id="rId16" o:title=""/>
+          </v:shape>
+          <o:OLEObject Type="Embed" ProgID="Acrobat.Document.DC" ShapeID="_x0000_i1025" DrawAspect="Content" ObjectID="_1751797984" r:id="rId17"/>
+        </w:object>
+      </w:r>
+    </w:p>
     <w:sectPr>
       <w:pgSz w:w="12240" w:h="15840"/>
       <w:pgMar w:top="1440" w:right="1440" w:bottom="1440" w:left="1440" w:header="720" w:footer="720" w:gutter="0"/>
@@ -2116,7 +2364,7 @@
 </file>
 
 <file path=word/numbering.xml><?xml version="1.0" encoding="utf-8"?>
-<w:numbering xmlns:wpc="http://schemas.microsoft.com/office/word/2010/wordprocessingCanvas" xmlns:cx="http://schemas.microsoft.com/office/drawing/2014/chartex" xmlns:cx1="http://schemas.microsoft.com/office/drawing/2015/9/8/chartex" xmlns:cx2="http://schemas.microsoft.com/office/drawing/2015/10/21/chartex" xmlns:cx3="http://schemas.microsoft.com/office/drawing/2016/5/9/chartex" xmlns:cx4="http://schemas.microsoft.com/office/drawing/2016/5/10/chartex" xmlns:cx5="http://schemas.microsoft.com/office/drawing/2016/5/11/chartex" xmlns:cx6="http://schemas.microsoft.com/office/drawing/2016/5/12/chartex" xmlns:cx7="http://schemas.microsoft.com/office/drawing/2016/5/13/chartex" xmlns:cx8="http://schemas.microsoft.com/office/drawing/2016/5/14/chartex" xmlns:mc="http://schemas.openxmlformats.org/markup-compatibility/2006" xmlns:aink="http://schemas.microsoft.com/office/drawing/2016/ink" xmlns:am3d="http://schemas.microsoft.com/office/drawing/2017/model3d" xmlns:o="urn:schemas-microsoft-com:office:office" xmlns:r="http://schemas.openxmlformats.org/officeDocument/2006/relationships" xmlns:m="http://schemas.openxmlformats.org/officeDocument/2006/math" xmlns:v="urn:schemas-microsoft-com:vml" xmlns:wp14="http://schemas.microsoft.com/office/word/2010/wordprocessingDrawing" xmlns:wp="http://schemas.openxmlformats.org/drawingml/2006/wordprocessingDrawing" xmlns:w10="urn:schemas-microsoft-com:office:word" xmlns:w="http://schemas.openxmlformats.org/wordprocessingml/2006/main" xmlns:w14="http://schemas.microsoft.com/office/word/2010/wordml" xmlns:w15="http://schemas.microsoft.com/office/word/2012/wordml" xmlns:w16cid="http://schemas.microsoft.com/office/word/2016/wordml/cid" xmlns:w16se="http://schemas.microsoft.com/office/word/2015/wordml/symex" xmlns:wpg="http://schemas.microsoft.com/office/word/2010/wordprocessingGroup" xmlns:wpi="http://schemas.microsoft.com/office/word/2010/wordprocessingInk" xmlns:wne="http://schemas.microsoft.com/office/word/2006/wordml" xmlns:wps="http://schemas.microsoft.com/office/word/2010/wordprocessingShape" mc:Ignorable="w14 w15 w16se w16cid wp14">
+<w:numbering xmlns:wpc="http://schemas.microsoft.com/office/word/2010/wordprocessingCanvas" xmlns:cx="http://schemas.microsoft.com/office/drawing/2014/chartex" xmlns:cx1="http://schemas.microsoft.com/office/drawing/2015/9/8/chartex" xmlns:cx2="http://schemas.microsoft.com/office/drawing/2015/10/21/chartex" xmlns:cx3="http://schemas.microsoft.com/office/drawing/2016/5/9/chartex" xmlns:cx4="http://schemas.microsoft.com/office/drawing/2016/5/10/chartex" xmlns:cx5="http://schemas.microsoft.com/office/drawing/2016/5/11/chartex" xmlns:cx6="http://schemas.microsoft.com/office/drawing/2016/5/12/chartex" xmlns:cx7="http://schemas.microsoft.com/office/drawing/2016/5/13/chartex" xmlns:cx8="http://schemas.microsoft.com/office/drawing/2016/5/14/chartex" xmlns:mc="http://schemas.openxmlformats.org/markup-compatibility/2006" xmlns:aink="http://schemas.microsoft.com/office/drawing/2016/ink" xmlns:am3d="http://schemas.microsoft.com/office/drawing/2017/model3d" xmlns:o="urn:schemas-microsoft-com:office:office" xmlns:oel="http://schemas.microsoft.com/office/2019/extlst" xmlns:r="http://schemas.openxmlformats.org/officeDocument/2006/relationships" xmlns:m="http://schemas.openxmlformats.org/officeDocument/2006/math" xmlns:v="urn:schemas-microsoft-com:vml" xmlns:wp14="http://schemas.microsoft.com/office/word/2010/wordprocessingDrawing" xmlns:wp="http://schemas.openxmlformats.org/drawingml/2006/wordprocessingDrawing" xmlns:w10="urn:schemas-microsoft-com:office:word" xmlns:w="http://schemas.openxmlformats.org/wordprocessingml/2006/main" xmlns:w14="http://schemas.microsoft.com/office/word/2010/wordml" xmlns:w15="http://schemas.microsoft.com/office/word/2012/wordml" xmlns:w16cex="http://schemas.microsoft.com/office/word/2018/wordml/cex" xmlns:w16cid="http://schemas.microsoft.com/office/word/2016/wordml/cid" xmlns:w16="http://schemas.microsoft.com/office/word/2018/wordml" xmlns:w16sdtdh="http://schemas.microsoft.com/office/word/2020/wordml/sdtdatahash" xmlns:w16se="http://schemas.microsoft.com/office/word/2015/wordml/symex" xmlns:wpg="http://schemas.microsoft.com/office/word/2010/wordprocessingGroup" xmlns:wpi="http://schemas.microsoft.com/office/word/2010/wordprocessingInk" xmlns:wne="http://schemas.microsoft.com/office/word/2006/wordml" xmlns:wps="http://schemas.microsoft.com/office/word/2010/wordprocessingShape" mc:Ignorable="w14 w15 w16se w16cid w16 w16cex w16sdtdh wp14">
   <w:abstractNum w:abstractNumId="0" w15:restartNumberingAfterBreak="0">
     <w:nsid w:val="21CE18A3"/>
     <w:multiLevelType w:val="hybridMultilevel"/>
@@ -2292,17 +2540,109 @@
       </w:pPr>
     </w:lvl>
   </w:abstractNum>
-  <w:num w:numId="1">
+  <w:abstractNum w:abstractNumId="2" w15:restartNumberingAfterBreak="0">
+    <w:nsid w:val="30C76EDB"/>
+    <w:multiLevelType w:val="hybridMultilevel"/>
+    <w:tmpl w:val="64104CCC"/>
+    <w:lvl w:ilvl="0" w:tplc="0409000F">
+      <w:start w:val="1"/>
+      <w:numFmt w:val="decimal"/>
+      <w:lvlText w:val="%1."/>
+      <w:lvlJc w:val="left"/>
+      <w:pPr>
+        <w:ind w:left="720" w:hanging="360"/>
+      </w:pPr>
+      <w:rPr>
+        <w:rFonts w:hint="default"/>
+      </w:rPr>
+    </w:lvl>
+    <w:lvl w:ilvl="1" w:tplc="04090019" w:tentative="1">
+      <w:start w:val="1"/>
+      <w:numFmt w:val="lowerLetter"/>
+      <w:lvlText w:val="%2."/>
+      <w:lvlJc w:val="left"/>
+      <w:pPr>
+        <w:ind w:left="1440" w:hanging="360"/>
+      </w:pPr>
+    </w:lvl>
+    <w:lvl w:ilvl="2" w:tplc="0409001B" w:tentative="1">
+      <w:start w:val="1"/>
+      <w:numFmt w:val="lowerRoman"/>
+      <w:lvlText w:val="%3."/>
+      <w:lvlJc w:val="right"/>
+      <w:pPr>
+        <w:ind w:left="2160" w:hanging="180"/>
+      </w:pPr>
+    </w:lvl>
+    <w:lvl w:ilvl="3" w:tplc="0409000F" w:tentative="1">
+      <w:start w:val="1"/>
+      <w:numFmt w:val="decimal"/>
+      <w:lvlText w:val="%4."/>
+      <w:lvlJc w:val="left"/>
+      <w:pPr>
+        <w:ind w:left="2880" w:hanging="360"/>
+      </w:pPr>
+    </w:lvl>
+    <w:lvl w:ilvl="4" w:tplc="04090019" w:tentative="1">
+      <w:start w:val="1"/>
+      <w:numFmt w:val="lowerLetter"/>
+      <w:lvlText w:val="%5."/>
+      <w:lvlJc w:val="left"/>
+      <w:pPr>
+        <w:ind w:left="3600" w:hanging="360"/>
+      </w:pPr>
+    </w:lvl>
+    <w:lvl w:ilvl="5" w:tplc="0409001B" w:tentative="1">
+      <w:start w:val="1"/>
+      <w:numFmt w:val="lowerRoman"/>
+      <w:lvlText w:val="%6."/>
+      <w:lvlJc w:val="right"/>
+      <w:pPr>
+        <w:ind w:left="4320" w:hanging="180"/>
+      </w:pPr>
+    </w:lvl>
+    <w:lvl w:ilvl="6" w:tplc="0409000F" w:tentative="1">
+      <w:start w:val="1"/>
+      <w:numFmt w:val="decimal"/>
+      <w:lvlText w:val="%7."/>
+      <w:lvlJc w:val="left"/>
+      <w:pPr>
+        <w:ind w:left="5040" w:hanging="360"/>
+      </w:pPr>
+    </w:lvl>
+    <w:lvl w:ilvl="7" w:tplc="04090019" w:tentative="1">
+      <w:start w:val="1"/>
+      <w:numFmt w:val="lowerLetter"/>
+      <w:lvlText w:val="%8."/>
+      <w:lvlJc w:val="left"/>
+      <w:pPr>
+        <w:ind w:left="5760" w:hanging="360"/>
+      </w:pPr>
+    </w:lvl>
+    <w:lvl w:ilvl="8" w:tplc="0409001B" w:tentative="1">
+      <w:start w:val="1"/>
+      <w:numFmt w:val="lowerRoman"/>
+      <w:lvlText w:val="%9."/>
+      <w:lvlJc w:val="right"/>
+      <w:pPr>
+        <w:ind w:left="6480" w:hanging="180"/>
+      </w:pPr>
+    </w:lvl>
+  </w:abstractNum>
+  <w:num w:numId="1" w16cid:durableId="931668123">
     <w:abstractNumId w:val="1"/>
   </w:num>
-  <w:num w:numId="2">
+  <w:num w:numId="2" w16cid:durableId="11953042">
     <w:abstractNumId w:val="0"/>
+  </w:num>
+  <w:num w:numId="3" w16cid:durableId="402144524">
+    <w:abstractNumId w:val="2"/>
   </w:num>
 </w:numbering>
 </file>
 
 <file path=word/styles.xml><?xml version="1.0" encoding="utf-8"?>
-<w:styles xmlns:mc="http://schemas.openxmlformats.org/markup-compatibility/2006" xmlns:r="http://schemas.openxmlformats.org/officeDocument/2006/relationships" xmlns:w="http://schemas.openxmlformats.org/wordprocessingml/2006/main" xmlns:w14="http://schemas.microsoft.com/office/word/2010/wordml" xmlns:w15="http://schemas.microsoft.com/office/word/2012/wordml" xmlns:w16cid="http://schemas.microsoft.com/office/word/2016/wordml/cid" xmlns:w16se="http://schemas.microsoft.com/office/word/2015/wordml/symex" mc:Ignorable="w14 w15 w16se w16cid">
+<w:styles xmlns:mc="http://schemas.openxmlformats.org/markup-compatibility/2006" xmlns:r="http://schemas.openxmlformats.org/officeDocument/2006/relationships" xmlns:w="http://schemas.openxmlformats.org/wordprocessingml/2006/main" xmlns:w14="http://schemas.microsoft.com/office/word/2010/wordml" xmlns:w15="http://schemas.microsoft.com/office/word/2012/wordml" xmlns:w16cex="http://schemas.microsoft.com/office/word/2018/wordml/cex" xmlns:w16cid="http://schemas.microsoft.com/office/word/2016/wordml/cid" xmlns:w16="http://schemas.microsoft.com/office/word/2018/wordml" xmlns:w16sdtdh="http://schemas.microsoft.com/office/word/2020/wordml/sdtdatahash" xmlns:w16se="http://schemas.microsoft.com/office/word/2015/wordml/symex" mc:Ignorable="w14 w15 w16se w16cid w16 w16cex w16sdtdh">
   <w:docDefaults>
     <w:rPrDefault>
       <w:rPr>
@@ -2318,7 +2658,7 @@
       </w:pPr>
     </w:pPrDefault>
   </w:docDefaults>
-  <w:latentStyles w:defLockedState="0" w:defUIPriority="99" w:defSemiHidden="0" w:defUnhideWhenUsed="0" w:defQFormat="0" w:count="375">
+  <w:latentStyles w:defLockedState="0" w:defUIPriority="99" w:defSemiHidden="0" w:defUnhideWhenUsed="0" w:defQFormat="0" w:count="376">
     <w:lsdException w:name="Normal" w:uiPriority="0" w:qFormat="1"/>
     <w:lsdException w:name="heading 1" w:uiPriority="9" w:qFormat="1"/>
     <w:lsdException w:name="heading 2" w:semiHidden="1" w:uiPriority="9" w:unhideWhenUsed="1" w:qFormat="1"/>
@@ -2424,6 +2764,7 @@
     <w:lsdException w:name="HTML Sample" w:semiHidden="1" w:unhideWhenUsed="1"/>
     <w:lsdException w:name="HTML Typewriter" w:semiHidden="1" w:unhideWhenUsed="1"/>
     <w:lsdException w:name="HTML Variable" w:semiHidden="1" w:unhideWhenUsed="1"/>
+    <w:lsdException w:name="Normal Table" w:semiHidden="1" w:unhideWhenUsed="1"/>
     <w:lsdException w:name="annotation subject" w:semiHidden="1" w:unhideWhenUsed="1"/>
     <w:lsdException w:name="No List" w:semiHidden="1" w:unhideWhenUsed="1"/>
     <w:lsdException w:name="Outline List 1" w:semiHidden="1" w:unhideWhenUsed="1"/>
@@ -2470,8 +2811,10 @@
     <w:lsdException w:name="Table Subtle 2" w:semiHidden="1" w:unhideWhenUsed="1"/>
     <w:lsdException w:name="Table Web 1" w:semiHidden="1" w:unhideWhenUsed="1"/>
     <w:lsdException w:name="Table Web 2" w:semiHidden="1" w:unhideWhenUsed="1"/>
+    <w:lsdException w:name="Table Web 3" w:semiHidden="1" w:unhideWhenUsed="1"/>
     <w:lsdException w:name="Balloon Text" w:semiHidden="1" w:unhideWhenUsed="1"/>
     <w:lsdException w:name="Table Grid" w:uiPriority="39"/>
+    <w:lsdException w:name="Table Theme" w:semiHidden="1" w:unhideWhenUsed="1"/>
     <w:lsdException w:name="Placeholder Text" w:semiHidden="1"/>
     <w:lsdException w:name="No Spacing" w:uiPriority="1" w:qFormat="1"/>
     <w:lsdException w:name="Light Shading" w:uiPriority="60"/>
@@ -2691,6 +3034,7 @@
     <w:lsdException w:name="Smart Hyperlink" w:semiHidden="1" w:unhideWhenUsed="1"/>
     <w:lsdException w:name="Hashtag" w:semiHidden="1" w:unhideWhenUsed="1"/>
     <w:lsdException w:name="Unresolved Mention" w:semiHidden="1" w:unhideWhenUsed="1"/>
+    <w:lsdException w:name="Smart Link" w:semiHidden="1" w:unhideWhenUsed="1"/>
   </w:latentStyles>
   <w:style w:type="paragraph" w:default="1" w:styleId="Normal">
     <w:name w:val="Normal"/>

</xml_diff>